<commit_message>
Skyline (21.1): Finalize DIA tutorial and test and create outgoing Chinese and Japanese
</commit_message>
<xml_diff>
--- a/pwiz_tools/Skyline/Documentation/Tutorials/Skyline Data Independent Acquisition.docx
+++ b/pwiz_tools/Skyline/Documentation/Tutorials/Skyline Data Independent Acquisition.docx
@@ -544,7 +544,31 @@
           <w:sz w:val="22"/>
           <w:szCs w:val="22"/>
         </w:rPr>
-        <w:t>20.2</w:t>
+        <w:t>2</w:t>
+      </w:r>
+      <w:r>
+        <w:rPr>
+          <w:rFonts w:asciiTheme="majorHAnsi" w:hAnsiTheme="majorHAnsi"/>
+          <w:sz w:val="22"/>
+          <w:szCs w:val="22"/>
+        </w:rPr>
+        <w:t>1</w:t>
+      </w:r>
+      <w:r>
+        <w:rPr>
+          <w:rFonts w:asciiTheme="majorHAnsi" w:hAnsiTheme="majorHAnsi"/>
+          <w:sz w:val="22"/>
+          <w:szCs w:val="22"/>
+        </w:rPr>
+        <w:t>.</w:t>
+      </w:r>
+      <w:r>
+        <w:rPr>
+          <w:rFonts w:asciiTheme="majorHAnsi" w:hAnsiTheme="majorHAnsi"/>
+          <w:sz w:val="22"/>
+          <w:szCs w:val="22"/>
+        </w:rPr>
+        <w:t>1</w:t>
       </w:r>
       <w:r>
         <w:rPr>
@@ -2597,7 +2621,23 @@
           <w:sz w:val="22"/>
           <w:szCs w:val="22"/>
         </w:rPr>
-        <w:t>.  The DDA method is left to you, but Skyline can help you set up the DIA method by allowing you define your “isolation scheme”</w:t>
+        <w:t xml:space="preserve">.  The DDA method is left to you, but Skyline can help you set up the DIA method by allowing you </w:t>
+      </w:r>
+      <w:r>
+        <w:rPr>
+          <w:rFonts w:asciiTheme="majorHAnsi" w:hAnsiTheme="majorHAnsi"/>
+          <w:sz w:val="22"/>
+          <w:szCs w:val="22"/>
+        </w:rPr>
+        <w:t xml:space="preserve">to </w:t>
+      </w:r>
+      <w:r>
+        <w:rPr>
+          <w:rFonts w:asciiTheme="majorHAnsi" w:hAnsiTheme="majorHAnsi"/>
+          <w:sz w:val="22"/>
+          <w:szCs w:val="22"/>
+        </w:rPr>
+        <w:t>define your “isolation scheme”</w:t>
       </w:r>
       <w:r>
         <w:rPr>
@@ -7772,7 +7812,39 @@
           <w:sz w:val="22"/>
           <w:szCs w:val="22"/>
         </w:rPr>
-        <w:t>if you downloaded DIA.zip (and not DIASmall.zip),</w:t>
+        <w:t>if you downloaded DIA</w:t>
+      </w:r>
+      <w:r>
+        <w:rPr>
+          <w:rFonts w:asciiTheme="majorHAnsi" w:hAnsiTheme="majorHAnsi"/>
+          <w:sz w:val="22"/>
+          <w:szCs w:val="22"/>
+        </w:rPr>
+        <w:t>-20_2</w:t>
+      </w:r>
+      <w:r>
+        <w:rPr>
+          <w:rFonts w:asciiTheme="majorHAnsi" w:hAnsiTheme="majorHAnsi"/>
+          <w:sz w:val="22"/>
+          <w:szCs w:val="22"/>
+        </w:rPr>
+        <w:t>.zip (and not DIA</w:t>
+      </w:r>
+      <w:r>
+        <w:rPr>
+          <w:rFonts w:asciiTheme="majorHAnsi" w:hAnsiTheme="majorHAnsi"/>
+          <w:sz w:val="22"/>
+          <w:szCs w:val="22"/>
+        </w:rPr>
+        <w:t>Library-20_2</w:t>
+      </w:r>
+      <w:r>
+        <w:rPr>
+          <w:rFonts w:asciiTheme="majorHAnsi" w:hAnsiTheme="majorHAnsi"/>
+          <w:sz w:val="22"/>
+          <w:szCs w:val="22"/>
+        </w:rPr>
+        <w:t>.zip),</w:t>
       </w:r>
       <w:r>
         <w:rPr>
@@ -8352,10 +8424,10 @@
           <w:noProof/>
         </w:rPr>
         <w:drawing>
-          <wp:inline distT="0" distB="0" distL="0" distR="0" wp14:anchorId="0EFDCA2C" wp14:editId="3941B34E">
+          <wp:inline distT="0" distB="0" distL="0" distR="0" wp14:anchorId="6E38AD6F" wp14:editId="0F626E1E">
             <wp:extent cx="3848100" cy="5514975"/>
             <wp:effectExtent l="0" t="0" r="0" b="9525"/>
-            <wp:docPr id="1" name="Picture 1"/>
+            <wp:docPr id="1" name="Picture 1" descr="Graphical user interface, text, application&#10;&#10;Description automatically generated"/>
             <wp:cNvGraphicFramePr>
               <a:graphicFrameLocks xmlns:a="http://schemas.openxmlformats.org/drawingml/2006/main" noChangeAspect="1"/>
             </wp:cNvGraphicFramePr>
@@ -8363,7 +8435,7 @@
               <a:graphicData uri="http://schemas.openxmlformats.org/drawingml/2006/picture">
                 <pic:pic xmlns:pic="http://schemas.openxmlformats.org/drawingml/2006/picture">
                   <pic:nvPicPr>
-                    <pic:cNvPr id="1" name=""/>
+                    <pic:cNvPr id="1" name="Picture 1" descr="Graphical user interface, text, application&#10;&#10;Description automatically generated"/>
                     <pic:cNvPicPr/>
                   </pic:nvPicPr>
                   <pic:blipFill>
@@ -8635,30 +8707,6 @@
         </w:rPr>
         <w:t>0.01 or 1% false discovery rate for q values).</w:t>
       </w:r>
-      <w:r>
-        <w:rPr>
-          <w:rFonts w:asciiTheme="majorHAnsi" w:hAnsiTheme="majorHAnsi"/>
-          <w:sz w:val="22"/>
-          <w:szCs w:val="22"/>
-        </w:rPr>
-        <w:t xml:space="preserve">  The redundant library is only necessary, if you mi</w:t>
-      </w:r>
-      <w:r>
-        <w:rPr>
-          <w:rFonts w:asciiTheme="majorHAnsi" w:hAnsiTheme="majorHAnsi"/>
-          <w:sz w:val="22"/>
-          <w:szCs w:val="22"/>
-        </w:rPr>
-        <w:t xml:space="preserve">ght add </w:t>
-      </w:r>
-      <w:r>
-        <w:rPr>
-          <w:rFonts w:asciiTheme="majorHAnsi" w:hAnsiTheme="majorHAnsi"/>
-          <w:sz w:val="22"/>
-          <w:szCs w:val="22"/>
-        </w:rPr>
-        <w:t>more spectrum matching results to your library in the future, or if you are extracting chromatograms from the runs included in your library and you want to be able to review the original spectra for all peptide matches.</w:t>
-      </w:r>
     </w:p>
     <w:p>
       <w:pPr>
@@ -8720,7 +8768,6 @@
           <w:sz w:val="22"/>
           <w:szCs w:val="22"/>
         </w:rPr>
-        <w:lastRenderedPageBreak/>
         <w:t xml:space="preserve">In the </w:t>
       </w:r>
       <w:r>
@@ -8795,6 +8842,7 @@
           <w:sz w:val="22"/>
           <w:szCs w:val="22"/>
         </w:rPr>
+        <w:lastRenderedPageBreak/>
         <w:t>Th</w:t>
       </w:r>
       <w:r>
@@ -9139,7 +9187,25 @@
           <w:sz w:val="22"/>
           <w:szCs w:val="22"/>
         </w:rPr>
-        <w:t xml:space="preserve"> MSF files</w:t>
+        <w:t xml:space="preserve"> </w:t>
+      </w:r>
+      <w:proofErr w:type="spellStart"/>
+      <w:r>
+        <w:rPr>
+          <w:rFonts w:asciiTheme="majorHAnsi" w:hAnsiTheme="majorHAnsi"/>
+          <w:sz w:val="22"/>
+          <w:szCs w:val="22"/>
+        </w:rPr>
+        <w:t>pdResult</w:t>
+      </w:r>
+      <w:proofErr w:type="spellEnd"/>
+      <w:r>
+        <w:rPr>
+          <w:rFonts w:asciiTheme="majorHAnsi" w:hAnsiTheme="majorHAnsi"/>
+          <w:sz w:val="22"/>
+          <w:szCs w:val="22"/>
+        </w:rPr>
+        <w:t xml:space="preserve"> files</w:t>
       </w:r>
       <w:r>
         <w:rPr>
@@ -9382,10 +9448,10 @@
           <w:noProof/>
         </w:rPr>
         <w:drawing>
-          <wp:inline distT="0" distB="0" distL="0" distR="0" wp14:anchorId="768F8E26" wp14:editId="7C4D47B4">
+          <wp:inline distT="0" distB="0" distL="0" distR="0" wp14:anchorId="1A905304" wp14:editId="2DCD6F96">
             <wp:extent cx="3848100" cy="5514975"/>
             <wp:effectExtent l="0" t="0" r="0" b="9525"/>
-            <wp:docPr id="24" name="Picture 24"/>
+            <wp:docPr id="17" name="Picture 17" descr="Graphical user interface, text, application, email&#10;&#10;Description automatically generated"/>
             <wp:cNvGraphicFramePr>
               <a:graphicFrameLocks xmlns:a="http://schemas.openxmlformats.org/drawingml/2006/main" noChangeAspect="1"/>
             </wp:cNvGraphicFramePr>
@@ -9393,7 +9459,7 @@
               <a:graphicData uri="http://schemas.openxmlformats.org/drawingml/2006/picture">
                 <pic:pic xmlns:pic="http://schemas.openxmlformats.org/drawingml/2006/picture">
                   <pic:nvPicPr>
-                    <pic:cNvPr id="1" name=""/>
+                    <pic:cNvPr id="17" name="Picture 17" descr="Graphical user interface, text, application, email&#10;&#10;Description automatically generated"/>
                     <pic:cNvPicPr/>
                   </pic:nvPicPr>
                   <pic:blipFill>
@@ -13022,7 +13088,25 @@
           <w:sz w:val="22"/>
           <w:szCs w:val="22"/>
         </w:rPr>
-        <w:t xml:space="preserve">This is not a great example to start with. It makes things look much worse than they really are. You, as a human observer, can easily tell that the peak integration boundaries need adjusting. This is probably due to the fact that Skyline picks its integration boundaries based on the </w:t>
+        <w:t xml:space="preserve">This is not a great example to start with. It makes things look much worse than they really are. You, as a human observer, can easily tell that the peak integration boundaries need adjusting. This is probably </w:t>
+      </w:r>
+      <w:proofErr w:type="gramStart"/>
+      <w:r>
+        <w:rPr>
+          <w:rFonts w:asciiTheme="majorHAnsi" w:hAnsiTheme="majorHAnsi"/>
+          <w:sz w:val="22"/>
+          <w:szCs w:val="22"/>
+        </w:rPr>
+        <w:t>due to the fact that</w:t>
+      </w:r>
+      <w:proofErr w:type="gramEnd"/>
+      <w:r>
+        <w:rPr>
+          <w:rFonts w:asciiTheme="majorHAnsi" w:hAnsiTheme="majorHAnsi"/>
+          <w:sz w:val="22"/>
+          <w:szCs w:val="22"/>
+        </w:rPr>
+        <w:t xml:space="preserve"> Skyline picks its integration boundaries based on the </w:t>
       </w:r>
       <w:r>
         <w:rPr>
@@ -13033,16 +13117,14 @@
         <w:lastRenderedPageBreak/>
         <w:t xml:space="preserve">fragment chromatograms, and if you look </w:t>
       </w:r>
-      <w:proofErr w:type="gramStart"/>
-      <w:r>
-        <w:rPr>
-          <w:rFonts w:asciiTheme="majorHAnsi" w:hAnsiTheme="majorHAnsi"/>
-          <w:sz w:val="22"/>
-          <w:szCs w:val="22"/>
-        </w:rPr>
-        <w:t>closely</w:t>
-      </w:r>
-      <w:proofErr w:type="gramEnd"/>
+      <w:r>
+        <w:rPr>
+          <w:rFonts w:asciiTheme="majorHAnsi" w:hAnsiTheme="majorHAnsi"/>
+          <w:sz w:val="22"/>
+          <w:szCs w:val="22"/>
+        </w:rPr>
+        <w:t>closely,</w:t>
+      </w:r>
       <w:r>
         <w:rPr>
           <w:rFonts w:asciiTheme="majorHAnsi" w:hAnsiTheme="majorHAnsi"/>
@@ -17423,7 +17505,25 @@
           <w:sz w:val="22"/>
           <w:szCs w:val="22"/>
         </w:rPr>
-        <w:t>the tallest peak in a series highlighted and annotated, with the following peaks in the series 0.5 m/z apart, indicating an isotope distribution for a doubly charged ion. This should leave you feeling more confident that the signal extracted in the product ion chromatogram matches what you are targeting.</w:t>
+        <w:t xml:space="preserve">the tallest peak in a series highlighted and annotated, with the following peaks in the series 0.5 </w:t>
+      </w:r>
+      <w:r>
+        <w:rPr>
+          <w:rFonts w:asciiTheme="majorHAnsi" w:hAnsiTheme="majorHAnsi"/>
+          <w:i/>
+          <w:iCs/>
+          <w:sz w:val="22"/>
+          <w:szCs w:val="22"/>
+        </w:rPr>
+        <w:t>m/z</w:t>
+      </w:r>
+      <w:r>
+        <w:rPr>
+          <w:rFonts w:asciiTheme="majorHAnsi" w:hAnsiTheme="majorHAnsi"/>
+          <w:sz w:val="22"/>
+          <w:szCs w:val="22"/>
+        </w:rPr>
+        <w:t xml:space="preserve"> apart, indicating an isotope distribution for a doubly charged ion. This should leave you feeling more confident that the signal extracted in the product ion chromatogram matches what you are targeting.</w:t>
       </w:r>
     </w:p>
     <w:p>
@@ -17449,7 +17549,61 @@
           <w:sz w:val="22"/>
           <w:szCs w:val="22"/>
         </w:rPr>
-        <w:t>In the MS1 spectra you reviewed above, the interfering ion and the targeted ion of interest have highly similar mass to charge ratios despite their 1 Dalton difference in neutral mass. Ion m/z values that are less similar can still be close enough to produce a single, unresolved profile peak in a mass spectrometer. In this case the single peak may end up centroided to an m/z value even greater than 20 ppm from your target m/z value. This is the most common cause of the signal dropout you have already seen in this tutorial.</w:t>
+        <w:t xml:space="preserve">In the MS1 spectra you reviewed above, the interfering ion and the targeted ion of interest have highly similar mass to charge ratios despite their 1 Dalton difference in neutral mass. Ion </w:t>
+      </w:r>
+      <w:r>
+        <w:rPr>
+          <w:rFonts w:asciiTheme="majorHAnsi" w:hAnsiTheme="majorHAnsi"/>
+          <w:i/>
+          <w:iCs/>
+          <w:sz w:val="22"/>
+          <w:szCs w:val="22"/>
+        </w:rPr>
+        <w:t>m/z</w:t>
+      </w:r>
+      <w:r>
+        <w:rPr>
+          <w:rFonts w:asciiTheme="majorHAnsi" w:hAnsiTheme="majorHAnsi"/>
+          <w:sz w:val="22"/>
+          <w:szCs w:val="22"/>
+        </w:rPr>
+        <w:t xml:space="preserve"> values that are less similar can still be close enough to produce a single, unresolved profile peak in a mass spectrometer. In this case the single peak may end up centroided to an </w:t>
+      </w:r>
+      <w:r>
+        <w:rPr>
+          <w:rFonts w:asciiTheme="majorHAnsi" w:hAnsiTheme="majorHAnsi"/>
+          <w:i/>
+          <w:iCs/>
+          <w:sz w:val="22"/>
+          <w:szCs w:val="22"/>
+        </w:rPr>
+        <w:t>m/z</w:t>
+      </w:r>
+      <w:r>
+        <w:rPr>
+          <w:rFonts w:asciiTheme="majorHAnsi" w:hAnsiTheme="majorHAnsi"/>
+          <w:sz w:val="22"/>
+          <w:szCs w:val="22"/>
+        </w:rPr>
+        <w:t xml:space="preserve"> value even greater than 20 ppm from your target </w:t>
+      </w:r>
+      <w:r>
+        <w:rPr>
+          <w:rFonts w:asciiTheme="majorHAnsi" w:hAnsiTheme="majorHAnsi"/>
+          <w:i/>
+          <w:iCs/>
+          <w:sz w:val="22"/>
+          <w:szCs w:val="22"/>
+        </w:rPr>
+        <w:t>m/z</w:t>
+      </w:r>
+      <w:r>
+        <w:rPr>
+          <w:rFonts w:asciiTheme="majorHAnsi" w:hAnsiTheme="majorHAnsi"/>
+          <w:sz w:val="22"/>
+          <w:szCs w:val="22"/>
+        </w:rPr>
+        <w:t xml:space="preserve"> value. This is the most common cause of the signal dropout you have already seen in this tutorial.</w:t>
       </w:r>
     </w:p>
     <w:p>

</xml_diff>

<commit_message>
Skyline: Update DIA tutorial and its Chinese and Japanese translations
</commit_message>
<xml_diff>
--- a/pwiz_tools/Skyline/Documentation/Tutorials/Skyline Data Independent Acquisition.docx
+++ b/pwiz_tools/Skyline/Documentation/Tutorials/Skyline Data Independent Acquisition.docx
@@ -1,6 +1,6 @@
 
 <file path=word/document.xml><?xml version="1.0" encoding="utf-8"?>
-<w:document xmlns:wpc="http://schemas.microsoft.com/office/word/2010/wordprocessingCanvas" xmlns:cx="http://schemas.microsoft.com/office/drawing/2014/chartex" xmlns:cx1="http://schemas.microsoft.com/office/drawing/2015/9/8/chartex" xmlns:cx2="http://schemas.microsoft.com/office/drawing/2015/10/21/chartex" xmlns:cx3="http://schemas.microsoft.com/office/drawing/2016/5/9/chartex" xmlns:cx4="http://schemas.microsoft.com/office/drawing/2016/5/10/chartex" xmlns:cx5="http://schemas.microsoft.com/office/drawing/2016/5/11/chartex" xmlns:cx6="http://schemas.microsoft.com/office/drawing/2016/5/12/chartex" xmlns:cx7="http://schemas.microsoft.com/office/drawing/2016/5/13/chartex" xmlns:cx8="http://schemas.microsoft.com/office/drawing/2016/5/14/chartex" xmlns:mc="http://schemas.openxmlformats.org/markup-compatibility/2006" xmlns:aink="http://schemas.microsoft.com/office/drawing/2016/ink" xmlns:am3d="http://schemas.microsoft.com/office/drawing/2017/model3d" xmlns:o="urn:schemas-microsoft-com:office:office" xmlns:r="http://schemas.openxmlformats.org/officeDocument/2006/relationships" xmlns:m="http://schemas.openxmlformats.org/officeDocument/2006/math" xmlns:v="urn:schemas-microsoft-com:vml" xmlns:wp14="http://schemas.microsoft.com/office/word/2010/wordprocessingDrawing" xmlns:wp="http://schemas.openxmlformats.org/drawingml/2006/wordprocessingDrawing" xmlns:w10="urn:schemas-microsoft-com:office:word" xmlns:w="http://schemas.openxmlformats.org/wordprocessingml/2006/main" xmlns:w14="http://schemas.microsoft.com/office/word/2010/wordml" xmlns:w15="http://schemas.microsoft.com/office/word/2012/wordml" xmlns:w16cex="http://schemas.microsoft.com/office/word/2018/wordml/cex" xmlns:w16cid="http://schemas.microsoft.com/office/word/2016/wordml/cid" xmlns:w16="http://schemas.microsoft.com/office/word/2018/wordml" xmlns:w16sdtdh="http://schemas.microsoft.com/office/word/2020/wordml/sdtdatahash" xmlns:w16se="http://schemas.microsoft.com/office/word/2015/wordml/symex" xmlns:wpg="http://schemas.microsoft.com/office/word/2010/wordprocessingGroup" xmlns:wpi="http://schemas.microsoft.com/office/word/2010/wordprocessingInk" xmlns:wne="http://schemas.microsoft.com/office/word/2006/wordml" xmlns:wps="http://schemas.microsoft.com/office/word/2010/wordprocessingShape" mc:Ignorable="w14 w15 w16se w16cid w16 w16cex w16sdtdh wp14">
+<w:document xmlns:wpc="http://schemas.microsoft.com/office/word/2010/wordprocessingCanvas" xmlns:cx="http://schemas.microsoft.com/office/drawing/2014/chartex" xmlns:cx1="http://schemas.microsoft.com/office/drawing/2015/9/8/chartex" xmlns:cx2="http://schemas.microsoft.com/office/drawing/2015/10/21/chartex" xmlns:cx3="http://schemas.microsoft.com/office/drawing/2016/5/9/chartex" xmlns:cx4="http://schemas.microsoft.com/office/drawing/2016/5/10/chartex" xmlns:cx5="http://schemas.microsoft.com/office/drawing/2016/5/11/chartex" xmlns:cx6="http://schemas.microsoft.com/office/drawing/2016/5/12/chartex" xmlns:cx7="http://schemas.microsoft.com/office/drawing/2016/5/13/chartex" xmlns:cx8="http://schemas.microsoft.com/office/drawing/2016/5/14/chartex" xmlns:mc="http://schemas.openxmlformats.org/markup-compatibility/2006" xmlns:aink="http://schemas.microsoft.com/office/drawing/2016/ink" xmlns:am3d="http://schemas.microsoft.com/office/drawing/2017/model3d" xmlns:o="urn:schemas-microsoft-com:office:office" xmlns:oel="http://schemas.microsoft.com/office/2019/extlst" xmlns:r="http://schemas.openxmlformats.org/officeDocument/2006/relationships" xmlns:m="http://schemas.openxmlformats.org/officeDocument/2006/math" xmlns:v="urn:schemas-microsoft-com:vml" xmlns:wp14="http://schemas.microsoft.com/office/word/2010/wordprocessingDrawing" xmlns:wp="http://schemas.openxmlformats.org/drawingml/2006/wordprocessingDrawing" xmlns:w10="urn:schemas-microsoft-com:office:word" xmlns:w="http://schemas.openxmlformats.org/wordprocessingml/2006/main" xmlns:w14="http://schemas.microsoft.com/office/word/2010/wordml" xmlns:w15="http://schemas.microsoft.com/office/word/2012/wordml" xmlns:w16cex="http://schemas.microsoft.com/office/word/2018/wordml/cex" xmlns:w16cid="http://schemas.microsoft.com/office/word/2016/wordml/cid" xmlns:w16="http://schemas.microsoft.com/office/word/2018/wordml" xmlns:w16sdtdh="http://schemas.microsoft.com/office/word/2020/wordml/sdtdatahash" xmlns:w16se="http://schemas.microsoft.com/office/word/2015/wordml/symex" xmlns:wpg="http://schemas.microsoft.com/office/word/2010/wordprocessingGroup" xmlns:wpi="http://schemas.microsoft.com/office/word/2010/wordprocessingInk" xmlns:wne="http://schemas.microsoft.com/office/word/2006/wordml" xmlns:wps="http://schemas.microsoft.com/office/word/2010/wordprocessingShape" mc:Ignorable="w14 w15 w16se w16cid w16 w16cex w16sdtdh wp14">
   <w:body>
     <w:p>
       <w:pPr>
@@ -312,9 +312,8 @@
           <w:sz w:val="22"/>
           <w:szCs w:val="22"/>
         </w:rPr>
-        <w:t xml:space="preserve">, </w:t>
-      </w:r>
-      <w:proofErr w:type="gramStart"/>
+        <w:t>, selectivity</w:t>
+      </w:r>
       <w:r>
         <w:rPr>
           <w:b w:val="0"/>
@@ -322,9 +321,8 @@
           <w:sz w:val="22"/>
           <w:szCs w:val="22"/>
         </w:rPr>
-        <w:t>selectivity</w:t>
-      </w:r>
-      <w:proofErr w:type="gramEnd"/>
+        <w:t xml:space="preserve"> and reproducibility relative to SRM</w:t>
+      </w:r>
       <w:r>
         <w:rPr>
           <w:b w:val="0"/>
@@ -332,7 +330,7 @@
           <w:sz w:val="22"/>
           <w:szCs w:val="22"/>
         </w:rPr>
-        <w:t xml:space="preserve"> and reproducibility relative to SRM</w:t>
+        <w:t>. DIA</w:t>
       </w:r>
       <w:r>
         <w:rPr>
@@ -341,7 +339,7 @@
           <w:sz w:val="22"/>
           <w:szCs w:val="22"/>
         </w:rPr>
-        <w:t>. DIA</w:t>
+        <w:t xml:space="preserve"> also has the advantage that the peptides to be measured do not need to be specified in advance</w:t>
       </w:r>
       <w:r>
         <w:rPr>
@@ -350,7 +348,7 @@
           <w:sz w:val="22"/>
           <w:szCs w:val="22"/>
         </w:rPr>
-        <w:t xml:space="preserve"> also has the advantage that the peptides to be measured do not need to be specified in advance</w:t>
+        <w:t xml:space="preserve"> or scheduled</w:t>
       </w:r>
       <w:r>
         <w:rPr>
@@ -359,7 +357,7 @@
           <w:sz w:val="22"/>
           <w:szCs w:val="22"/>
         </w:rPr>
-        <w:t xml:space="preserve"> or scheduled</w:t>
+        <w:t>, but rather</w:t>
       </w:r>
       <w:r>
         <w:rPr>
@@ -368,7 +366,7 @@
           <w:sz w:val="22"/>
           <w:szCs w:val="22"/>
         </w:rPr>
-        <w:t>, but rather</w:t>
+        <w:t>,</w:t>
       </w:r>
       <w:r>
         <w:rPr>
@@ -377,7 +375,7 @@
           <w:sz w:val="22"/>
           <w:szCs w:val="22"/>
         </w:rPr>
-        <w:t>,</w:t>
+        <w:t xml:space="preserve"> </w:t>
       </w:r>
       <w:r>
         <w:rPr>
@@ -386,7 +384,7 @@
           <w:sz w:val="22"/>
           <w:szCs w:val="22"/>
         </w:rPr>
-        <w:t xml:space="preserve"> </w:t>
+        <w:t xml:space="preserve">product ion chromatograms for </w:t>
       </w:r>
       <w:r>
         <w:rPr>
@@ -395,7 +393,7 @@
           <w:sz w:val="22"/>
           <w:szCs w:val="22"/>
         </w:rPr>
-        <w:t xml:space="preserve">product ion chromatograms for </w:t>
+        <w:t>any desired peptide</w:t>
       </w:r>
       <w:r>
         <w:rPr>
@@ -404,7 +402,7 @@
           <w:sz w:val="22"/>
           <w:szCs w:val="22"/>
         </w:rPr>
-        <w:t>any desired peptide</w:t>
+        <w:t xml:space="preserve"> within a broad range of precursor m/z</w:t>
       </w:r>
       <w:r>
         <w:rPr>
@@ -413,7 +411,7 @@
           <w:sz w:val="22"/>
           <w:szCs w:val="22"/>
         </w:rPr>
-        <w:t xml:space="preserve"> within a broad range of precursor m/z</w:t>
+        <w:t xml:space="preserve"> can be extracted </w:t>
       </w:r>
       <w:r>
         <w:rPr>
@@ -422,7 +420,7 @@
           <w:sz w:val="22"/>
           <w:szCs w:val="22"/>
         </w:rPr>
-        <w:t xml:space="preserve"> can be extracted </w:t>
+        <w:t>after acquisition f</w:t>
       </w:r>
       <w:r>
         <w:rPr>
@@ -431,15 +429,6 @@
           <w:sz w:val="22"/>
           <w:szCs w:val="22"/>
         </w:rPr>
-        <w:t>after acquisition f</w:t>
-      </w:r>
-      <w:r>
-        <w:rPr>
-          <w:b w:val="0"/>
-          <w:color w:val="000000" w:themeColor="text1"/>
-          <w:sz w:val="22"/>
-          <w:szCs w:val="22"/>
-        </w:rPr>
         <w:t>rom a DIA run.</w:t>
       </w:r>
     </w:p>
@@ -640,25 +629,7 @@
           <w:sz w:val="22"/>
           <w:szCs w:val="22"/>
         </w:rPr>
-        <w:t xml:space="preserve">, </w:t>
-      </w:r>
-      <w:proofErr w:type="gramStart"/>
-      <w:r>
-        <w:rPr>
-          <w:rFonts w:asciiTheme="majorHAnsi" w:hAnsiTheme="majorHAnsi"/>
-          <w:sz w:val="22"/>
-          <w:szCs w:val="22"/>
-        </w:rPr>
-        <w:t>Bruker</w:t>
-      </w:r>
-      <w:proofErr w:type="gramEnd"/>
-      <w:r>
-        <w:rPr>
-          <w:rFonts w:asciiTheme="majorHAnsi" w:hAnsiTheme="majorHAnsi"/>
-          <w:sz w:val="22"/>
-          <w:szCs w:val="22"/>
-        </w:rPr>
-        <w:t xml:space="preserve"> and Waters and Q-Orbitrap instruments from Thermo</w:t>
+        <w:t>, Bruker and Waters and Q-Orbitrap instruments from Thermo</w:t>
       </w:r>
       <w:r>
         <w:rPr>
@@ -980,25 +951,7 @@
           <w:sz w:val="22"/>
           <w:szCs w:val="22"/>
         </w:rPr>
-        <w:t>(</w:t>
-      </w:r>
-      <w:proofErr w:type="spellStart"/>
-      <w:r>
-        <w:rPr>
-          <w:rFonts w:asciiTheme="majorHAnsi" w:hAnsiTheme="majorHAnsi"/>
-          <w:sz w:val="22"/>
-          <w:szCs w:val="22"/>
-        </w:rPr>
-        <w:t>iRT</w:t>
-      </w:r>
-      <w:proofErr w:type="spellEnd"/>
-      <w:r>
-        <w:rPr>
-          <w:rFonts w:asciiTheme="majorHAnsi" w:hAnsiTheme="majorHAnsi"/>
-          <w:sz w:val="22"/>
-          <w:szCs w:val="22"/>
-        </w:rPr>
-        <w:t xml:space="preserve">) </w:t>
+        <w:t xml:space="preserve">(iRT) </w:t>
       </w:r>
       <w:r>
         <w:rPr>
@@ -1070,18 +1023,8 @@
           <w:sz w:val="22"/>
           <w:szCs w:val="22"/>
         </w:rPr>
-        <w:t xml:space="preserve"> and normalized retention time (</w:t>
-      </w:r>
-      <w:proofErr w:type="spellStart"/>
-      <w:r>
-        <w:rPr>
-          <w:rFonts w:asciiTheme="majorHAnsi" w:hAnsiTheme="majorHAnsi"/>
-          <w:sz w:val="22"/>
-          <w:szCs w:val="22"/>
-        </w:rPr>
-        <w:t>iRT</w:t>
-      </w:r>
-      <w:proofErr w:type="spellEnd"/>
+        <w:t xml:space="preserve"> and normalized retention time (iRT</w:t>
+      </w:r>
       <w:r>
         <w:rPr>
           <w:rFonts w:asciiTheme="majorHAnsi" w:hAnsiTheme="majorHAnsi"/>
@@ -3423,25 +3366,7 @@
                 <w:sz w:val="22"/>
                 <w:szCs w:val="22"/>
               </w:rPr>
-              <w:t xml:space="preserve"> These data were collected on a Q-</w:t>
-            </w:r>
-            <w:proofErr w:type="spellStart"/>
-            <w:r>
-              <w:rPr>
-                <w:rFonts w:asciiTheme="majorHAnsi" w:hAnsiTheme="majorHAnsi"/>
-                <w:sz w:val="22"/>
-                <w:szCs w:val="22"/>
-              </w:rPr>
-              <w:t>Exactive</w:t>
-            </w:r>
-            <w:proofErr w:type="spellEnd"/>
-            <w:r>
-              <w:rPr>
-                <w:rFonts w:asciiTheme="majorHAnsi" w:hAnsiTheme="majorHAnsi"/>
-                <w:sz w:val="22"/>
-                <w:szCs w:val="22"/>
-              </w:rPr>
-              <w:t xml:space="preserve">, in which both MS1 and MS2 scans were performed using the Orbitrap. However, we have found that extracting chromatograms from centroided spectra yields better results than </w:t>
+              <w:t xml:space="preserve"> These data were collected on a Q-Exactive, in which both MS1 and MS2 scans were performed using the Orbitrap. However, we have found that extracting chromatograms from centroided spectra yields better results than </w:t>
             </w:r>
             <w:r>
               <w:rPr>
@@ -3973,7 +3898,6 @@
               </w:rPr>
               <w:t xml:space="preserve"> The second option, </w:t>
             </w:r>
-            <w:proofErr w:type="gramStart"/>
             <w:r>
               <w:rPr>
                 <w:rFonts w:asciiTheme="majorHAnsi" w:hAnsiTheme="majorHAnsi"/>
@@ -3981,17 +3905,7 @@
                 <w:sz w:val="22"/>
                 <w:szCs w:val="22"/>
               </w:rPr>
-              <w:t>Use</w:t>
-            </w:r>
-            <w:proofErr w:type="gramEnd"/>
-            <w:r>
-              <w:rPr>
-                <w:rFonts w:asciiTheme="majorHAnsi" w:hAnsiTheme="majorHAnsi"/>
-                <w:b/>
-                <w:sz w:val="22"/>
-                <w:szCs w:val="22"/>
-              </w:rPr>
-              <w:t xml:space="preserve"> only scans with</w:t>
+              <w:t>Use only scans with</w:t>
             </w:r>
             <w:r>
               <w:rPr>
@@ -4034,25 +3948,7 @@
                 <w:sz w:val="22"/>
                 <w:szCs w:val="22"/>
               </w:rPr>
-              <w:t xml:space="preserve">, uses an RT predictor (for example </w:t>
-            </w:r>
-            <w:proofErr w:type="spellStart"/>
-            <w:r>
-              <w:rPr>
-                <w:rFonts w:asciiTheme="majorHAnsi" w:hAnsiTheme="majorHAnsi"/>
-                <w:sz w:val="22"/>
-                <w:szCs w:val="22"/>
-              </w:rPr>
-              <w:t>SSRCalc</w:t>
-            </w:r>
-            <w:proofErr w:type="spellEnd"/>
-            <w:r>
-              <w:rPr>
-                <w:rFonts w:asciiTheme="majorHAnsi" w:hAnsiTheme="majorHAnsi"/>
-                <w:sz w:val="22"/>
-                <w:szCs w:val="22"/>
-              </w:rPr>
-              <w:t xml:space="preserve"> or</w:t>
+              <w:t>, uses an RT predictor (for example SSRCalc or</w:t>
             </w:r>
             <w:r>
               <w:rPr>
@@ -4084,25 +3980,7 @@
                 <w:sz w:val="22"/>
                 <w:szCs w:val="22"/>
               </w:rPr>
-              <w:t xml:space="preserve">an </w:t>
-            </w:r>
-            <w:proofErr w:type="spellStart"/>
-            <w:r>
-              <w:rPr>
-                <w:rFonts w:asciiTheme="majorHAnsi" w:hAnsiTheme="majorHAnsi"/>
-                <w:sz w:val="22"/>
-                <w:szCs w:val="22"/>
-              </w:rPr>
-              <w:t>iRT</w:t>
-            </w:r>
-            <w:proofErr w:type="spellEnd"/>
-            <w:r>
-              <w:rPr>
-                <w:rFonts w:asciiTheme="majorHAnsi" w:hAnsiTheme="majorHAnsi"/>
-                <w:sz w:val="22"/>
-                <w:szCs w:val="22"/>
-              </w:rPr>
-              <w:t xml:space="preserve"> </w:t>
+              <w:t xml:space="preserve">an iRT </w:t>
             </w:r>
             <w:r>
               <w:rPr>
@@ -4370,23 +4248,13 @@
         </w:rPr>
         <w:t xml:space="preserve"> </w:t>
       </w:r>
-      <w:proofErr w:type="spellStart"/>
-      <w:r>
-        <w:rPr>
-          <w:rFonts w:asciiTheme="majorHAnsi" w:hAnsiTheme="majorHAnsi"/>
-          <w:sz w:val="22"/>
-          <w:szCs w:val="22"/>
-        </w:rPr>
-        <w:t>Exactive</w:t>
-      </w:r>
-      <w:proofErr w:type="spellEnd"/>
-      <w:r>
-        <w:rPr>
-          <w:rFonts w:asciiTheme="majorHAnsi" w:hAnsiTheme="majorHAnsi"/>
-          <w:sz w:val="22"/>
-          <w:szCs w:val="22"/>
-        </w:rPr>
-        <w:t xml:space="preserve"> instrument used a cycle of precursor</w:t>
+      <w:r>
+        <w:rPr>
+          <w:rFonts w:asciiTheme="majorHAnsi" w:hAnsiTheme="majorHAnsi"/>
+          <w:sz w:val="22"/>
+          <w:szCs w:val="22"/>
+        </w:rPr>
+        <w:t>Exactive instrument used a cycle of precursor</w:t>
       </w:r>
       <w:r>
         <w:rPr>
@@ -7018,7 +6886,6 @@
         </w:rPr>
         <w:t xml:space="preserve"> </w:t>
       </w:r>
-      <w:proofErr w:type="spellStart"/>
       <w:r>
         <w:rPr>
           <w:rFonts w:asciiTheme="majorHAnsi" w:hAnsiTheme="majorHAnsi"/>
@@ -7026,29 +6893,8 @@
           <w:sz w:val="22"/>
           <w:szCs w:val="22"/>
         </w:rPr>
-        <w:t>Thermo</w:t>
-      </w:r>
-      <w:proofErr w:type="spellEnd"/>
-      <w:r>
-        <w:rPr>
-          <w:rFonts w:asciiTheme="majorHAnsi" w:hAnsiTheme="majorHAnsi"/>
-          <w:b/>
-          <w:sz w:val="22"/>
-          <w:szCs w:val="22"/>
-        </w:rPr>
-        <w:t xml:space="preserve"> Q </w:t>
-      </w:r>
-      <w:proofErr w:type="spellStart"/>
-      <w:r>
-        <w:rPr>
-          <w:rFonts w:asciiTheme="majorHAnsi" w:hAnsiTheme="majorHAnsi"/>
-          <w:b/>
-          <w:sz w:val="22"/>
-          <w:szCs w:val="22"/>
-        </w:rPr>
-        <w:t>Exactive</w:t>
-      </w:r>
-      <w:proofErr w:type="spellEnd"/>
+        <w:t>Thermo Q Exactive</w:t>
+      </w:r>
       <w:r>
         <w:rPr>
           <w:rFonts w:asciiTheme="majorHAnsi" w:hAnsiTheme="majorHAnsi"/>
@@ -7469,43 +7315,7 @@
           <w:sz w:val="22"/>
           <w:szCs w:val="22"/>
         </w:rPr>
-        <w:t xml:space="preserve">This isolation scheme is formatted for a </w:t>
-      </w:r>
-      <w:proofErr w:type="spellStart"/>
-      <w:r>
-        <w:rPr>
-          <w:rFonts w:asciiTheme="majorHAnsi" w:hAnsiTheme="majorHAnsi"/>
-          <w:sz w:val="22"/>
-          <w:szCs w:val="22"/>
-        </w:rPr>
-        <w:t>Thermo</w:t>
-      </w:r>
-      <w:proofErr w:type="spellEnd"/>
-      <w:r>
-        <w:rPr>
-          <w:rFonts w:asciiTheme="majorHAnsi" w:hAnsiTheme="majorHAnsi"/>
-          <w:sz w:val="22"/>
-          <w:szCs w:val="22"/>
-        </w:rPr>
-        <w:t xml:space="preserve"> Q </w:t>
-      </w:r>
-      <w:proofErr w:type="spellStart"/>
-      <w:r>
-        <w:rPr>
-          <w:rFonts w:asciiTheme="majorHAnsi" w:hAnsiTheme="majorHAnsi"/>
-          <w:sz w:val="22"/>
-          <w:szCs w:val="22"/>
-        </w:rPr>
-        <w:t>Exactive</w:t>
-      </w:r>
-      <w:proofErr w:type="spellEnd"/>
-      <w:r>
-        <w:rPr>
-          <w:rFonts w:asciiTheme="majorHAnsi" w:hAnsiTheme="majorHAnsi"/>
-          <w:sz w:val="22"/>
-          <w:szCs w:val="22"/>
-        </w:rPr>
-        <w:t xml:space="preserve"> (on which the data in this tutorial w</w:t>
+        <w:t>This isolation scheme is formatted for a Thermo Q Exactive (on which the data in this tutorial w</w:t>
       </w:r>
       <w:r>
         <w:rPr>
@@ -7660,25 +7470,7 @@
           <w:sz w:val="22"/>
           <w:szCs w:val="22"/>
         </w:rPr>
-        <w:t xml:space="preserve">Assuming now that all DDA and DIA runs for your experiment are complete, as they </w:t>
-      </w:r>
-      <w:proofErr w:type="gramStart"/>
-      <w:r>
-        <w:rPr>
-          <w:rFonts w:asciiTheme="majorHAnsi" w:hAnsiTheme="majorHAnsi"/>
-          <w:sz w:val="22"/>
-          <w:szCs w:val="22"/>
-        </w:rPr>
-        <w:t>actually are</w:t>
-      </w:r>
-      <w:proofErr w:type="gramEnd"/>
-      <w:r>
-        <w:rPr>
-          <w:rFonts w:asciiTheme="majorHAnsi" w:hAnsiTheme="majorHAnsi"/>
-          <w:sz w:val="22"/>
-          <w:szCs w:val="22"/>
-        </w:rPr>
-        <w:t xml:space="preserve"> for this tutorial</w:t>
+        <w:t>Assuming now that all DDA and DIA runs for your experiment are complete, as they actually are for this tutorial</w:t>
       </w:r>
       <w:r>
         <w:rPr>
@@ -7775,33 +7567,15 @@
           <w:sz w:val="22"/>
           <w:szCs w:val="22"/>
         </w:rPr>
-        <w:t xml:space="preserve">Tandem, resulting in a series </w:t>
-      </w:r>
-      <w:proofErr w:type="gramStart"/>
-      <w:r>
-        <w:rPr>
-          <w:rFonts w:asciiTheme="majorHAnsi" w:hAnsiTheme="majorHAnsi"/>
-          <w:sz w:val="22"/>
-          <w:szCs w:val="22"/>
-        </w:rPr>
-        <w:t xml:space="preserve">of </w:t>
-      </w:r>
-      <w:r>
-        <w:rPr>
-          <w:rFonts w:asciiTheme="majorHAnsi" w:hAnsiTheme="majorHAnsi"/>
-          <w:sz w:val="22"/>
-          <w:szCs w:val="22"/>
-        </w:rPr>
-        <w:t>.</w:t>
-      </w:r>
-      <w:proofErr w:type="gramEnd"/>
-      <w:r>
-        <w:rPr>
-          <w:rFonts w:asciiTheme="majorHAnsi" w:hAnsiTheme="majorHAnsi"/>
-          <w:sz w:val="22"/>
-          <w:szCs w:val="22"/>
-        </w:rPr>
-        <w:t xml:space="preserve">xtan.xml files, or </w:t>
+        <w:t xml:space="preserve">Tandem, resulting in a series of </w:t>
+      </w:r>
+      <w:r>
+        <w:rPr>
+          <w:rFonts w:asciiTheme="majorHAnsi" w:hAnsiTheme="majorHAnsi"/>
+          <w:sz w:val="22"/>
+          <w:szCs w:val="22"/>
+        </w:rPr>
+        <w:t xml:space="preserve">.xtan.xml files, or </w:t>
       </w:r>
       <w:r>
         <w:rPr>
@@ -7913,33 +7687,15 @@
           <w:sz w:val="22"/>
           <w:szCs w:val="22"/>
         </w:rPr>
-        <w:t xml:space="preserve"> </w:t>
-      </w:r>
-      <w:proofErr w:type="gramStart"/>
-      <w:r>
-        <w:rPr>
-          <w:rFonts w:asciiTheme="majorHAnsi" w:hAnsiTheme="majorHAnsi"/>
-          <w:sz w:val="22"/>
-          <w:szCs w:val="22"/>
-        </w:rPr>
-        <w:t>single</w:t>
-      </w:r>
-      <w:r>
-        <w:rPr>
-          <w:rFonts w:asciiTheme="majorHAnsi" w:hAnsiTheme="majorHAnsi"/>
-          <w:sz w:val="22"/>
-          <w:szCs w:val="22"/>
-        </w:rPr>
-        <w:t xml:space="preserve"> .</w:t>
-      </w:r>
-      <w:proofErr w:type="gramEnd"/>
-      <w:r>
-        <w:rPr>
-          <w:rFonts w:asciiTheme="majorHAnsi" w:hAnsiTheme="majorHAnsi"/>
-          <w:sz w:val="22"/>
-          <w:szCs w:val="22"/>
-        </w:rPr>
-        <w:t>pep.xml file</w:t>
+        <w:t xml:space="preserve"> single</w:t>
+      </w:r>
+      <w:r>
+        <w:rPr>
+          <w:rFonts w:asciiTheme="majorHAnsi" w:hAnsiTheme="majorHAnsi"/>
+          <w:sz w:val="22"/>
+          <w:szCs w:val="22"/>
+        </w:rPr>
+        <w:t xml:space="preserve"> .pep.xml file</w:t>
       </w:r>
       <w:r>
         <w:rPr>
@@ -7963,25 +7719,7 @@
           <w:sz w:val="22"/>
           <w:szCs w:val="22"/>
         </w:rPr>
-        <w:t xml:space="preserve"> and a .</w:t>
-      </w:r>
-      <w:proofErr w:type="spellStart"/>
-      <w:r>
-        <w:rPr>
-          <w:rFonts w:asciiTheme="majorHAnsi" w:hAnsiTheme="majorHAnsi"/>
-          <w:sz w:val="22"/>
-          <w:szCs w:val="22"/>
-        </w:rPr>
-        <w:t>mzXML</w:t>
-      </w:r>
-      <w:proofErr w:type="spellEnd"/>
-      <w:r>
-        <w:rPr>
-          <w:rFonts w:asciiTheme="majorHAnsi" w:hAnsiTheme="majorHAnsi"/>
-          <w:sz w:val="22"/>
-          <w:szCs w:val="22"/>
-        </w:rPr>
-        <w:t xml:space="preserve"> file</w:t>
+        <w:t xml:space="preserve"> and a .mzXML file</w:t>
       </w:r>
       <w:r>
         <w:rPr>
@@ -8658,25 +8396,7 @@
           <w:sz w:val="22"/>
           <w:szCs w:val="22"/>
         </w:rPr>
-        <w:t xml:space="preserve">“0.95” means peptide spectrum matches with a </w:t>
-      </w:r>
-      <w:proofErr w:type="spellStart"/>
-      <w:r>
-        <w:rPr>
-          <w:rFonts w:asciiTheme="majorHAnsi" w:hAnsiTheme="majorHAnsi"/>
-          <w:sz w:val="22"/>
-          <w:szCs w:val="22"/>
-        </w:rPr>
-        <w:t>PeptideProphet</w:t>
-      </w:r>
-      <w:proofErr w:type="spellEnd"/>
-      <w:r>
-        <w:rPr>
-          <w:rFonts w:asciiTheme="majorHAnsi" w:hAnsiTheme="majorHAnsi"/>
-          <w:sz w:val="22"/>
-          <w:szCs w:val="22"/>
-        </w:rPr>
-        <w:t xml:space="preserve"> score of 0.95 or better will be included, because the DDA data was processed with the TPP (after peptide spectrum matching with SEQUEST). For a reusable library, you would probably want to use a more stringent </w:t>
+        <w:t xml:space="preserve">“0.95” means peptide spectrum matches with a PeptideProphet score of 0.95 or better will be included, because the DDA data was processed with the TPP (after peptide spectrum matching with SEQUEST). For a reusable library, you would probably want to use a more stringent </w:t>
       </w:r>
       <w:r>
         <w:rPr>
@@ -8692,25 +8412,7 @@
           <w:sz w:val="22"/>
           <w:szCs w:val="22"/>
         </w:rPr>
-        <w:t xml:space="preserve"> like 0.99 (</w:t>
-      </w:r>
-      <w:proofErr w:type="gramStart"/>
-      <w:r>
-        <w:rPr>
-          <w:rFonts w:asciiTheme="majorHAnsi" w:hAnsiTheme="majorHAnsi"/>
-          <w:sz w:val="22"/>
-          <w:szCs w:val="22"/>
-        </w:rPr>
-        <w:t>i.e.</w:t>
-      </w:r>
-      <w:proofErr w:type="gramEnd"/>
-      <w:r>
-        <w:rPr>
-          <w:rFonts w:asciiTheme="majorHAnsi" w:hAnsiTheme="majorHAnsi"/>
-          <w:sz w:val="22"/>
-          <w:szCs w:val="22"/>
-        </w:rPr>
-        <w:t xml:space="preserve"> ≤0.01 or 1% false discovery rate for q values).</w:t>
+        <w:t xml:space="preserve"> like 0.99 (i.e. ≤0.01 or 1% false discovery rate for q values).</w:t>
       </w:r>
     </w:p>
     <w:p>
@@ -8824,25 +8526,7 @@
           <w:sz w:val="22"/>
           <w:szCs w:val="22"/>
         </w:rPr>
-        <w:t xml:space="preserve">, you would </w:t>
-      </w:r>
-      <w:proofErr w:type="gramStart"/>
-      <w:r>
-        <w:rPr>
-          <w:rFonts w:asciiTheme="majorHAnsi" w:hAnsiTheme="majorHAnsi"/>
-          <w:sz w:val="22"/>
-          <w:szCs w:val="22"/>
-        </w:rPr>
-        <w:t>actually perform</w:t>
-      </w:r>
-      <w:proofErr w:type="gramEnd"/>
-      <w:r>
-        <w:rPr>
-          <w:rFonts w:asciiTheme="majorHAnsi" w:hAnsiTheme="majorHAnsi"/>
-          <w:sz w:val="22"/>
-          <w:szCs w:val="22"/>
-        </w:rPr>
-        <w:t xml:space="preserve"> the DDA acquisitions on a mass spectrometer, then run </w:t>
+        <w:t xml:space="preserve">, you would actually perform the DDA acquisitions on a mass spectrometer, then run </w:t>
       </w:r>
       <w:r>
         <w:rPr>
@@ -8883,157 +8567,143 @@
           <w:sz w:val="22"/>
           <w:szCs w:val="22"/>
         </w:rPr>
+        <w:t xml:space="preserve"> pepXML)</w:t>
+      </w:r>
+      <w:r>
+        <w:rPr>
+          <w:rFonts w:asciiTheme="majorHAnsi" w:hAnsiTheme="majorHAnsi"/>
+          <w:sz w:val="22"/>
+          <w:szCs w:val="22"/>
+        </w:rPr>
+        <w:t xml:space="preserve">. </w:t>
+      </w:r>
+      <w:r>
+        <w:rPr>
+          <w:rFonts w:asciiTheme="majorHAnsi" w:hAnsiTheme="majorHAnsi"/>
+          <w:sz w:val="22"/>
+          <w:szCs w:val="22"/>
+        </w:rPr>
+        <w:t>Here, they have simply been provided for you.</w:t>
+      </w:r>
+      <w:r>
+        <w:rPr>
+          <w:rFonts w:asciiTheme="majorHAnsi" w:hAnsiTheme="majorHAnsi"/>
+          <w:sz w:val="22"/>
+          <w:szCs w:val="22"/>
+        </w:rPr>
+        <w:t xml:space="preserve"> Note that the original DDA run</w:t>
+      </w:r>
+      <w:r>
+        <w:rPr>
+          <w:rFonts w:asciiTheme="majorHAnsi" w:hAnsiTheme="majorHAnsi"/>
+          <w:sz w:val="22"/>
+          <w:szCs w:val="22"/>
+        </w:rPr>
+        <w:t xml:space="preserve"> data file (converted to mzXML)</w:t>
+      </w:r>
+      <w:r>
+        <w:rPr>
+          <w:rFonts w:asciiTheme="majorHAnsi" w:hAnsiTheme="majorHAnsi"/>
+          <w:sz w:val="22"/>
+          <w:szCs w:val="22"/>
+        </w:rPr>
+        <w:t xml:space="preserve">, interact-20130311_DDA_Pit01.mzXML, is also present in the same folder. You </w:t>
+      </w:r>
+      <w:r>
+        <w:rPr>
+          <w:rFonts w:asciiTheme="majorHAnsi" w:hAnsiTheme="majorHAnsi"/>
+          <w:sz w:val="22"/>
+          <w:szCs w:val="22"/>
+        </w:rPr>
+        <w:t>do not</w:t>
+      </w:r>
+      <w:r>
+        <w:rPr>
+          <w:rFonts w:asciiTheme="majorHAnsi" w:hAnsiTheme="majorHAnsi"/>
+          <w:sz w:val="22"/>
+          <w:szCs w:val="22"/>
+        </w:rPr>
+        <w:t xml:space="preserve"> need to </w:t>
+      </w:r>
+      <w:r>
+        <w:rPr>
+          <w:rFonts w:asciiTheme="majorHAnsi" w:hAnsiTheme="majorHAnsi"/>
+          <w:sz w:val="22"/>
+          <w:szCs w:val="22"/>
+        </w:rPr>
+        <w:t>import this file for chromatogram extraction</w:t>
+      </w:r>
+      <w:r>
+        <w:rPr>
+          <w:rFonts w:asciiTheme="majorHAnsi" w:hAnsiTheme="majorHAnsi"/>
+          <w:sz w:val="22"/>
+          <w:szCs w:val="22"/>
+        </w:rPr>
+        <w:t xml:space="preserve">, but it needs to be present in order </w:t>
+      </w:r>
+      <w:r>
+        <w:rPr>
+          <w:rFonts w:asciiTheme="majorHAnsi" w:hAnsiTheme="majorHAnsi"/>
+          <w:sz w:val="22"/>
+          <w:szCs w:val="22"/>
+        </w:rPr>
+        <w:t>for the library builder to find the MS/MS spectra for the library</w:t>
+      </w:r>
+      <w:r>
+        <w:rPr>
+          <w:rFonts w:asciiTheme="majorHAnsi" w:hAnsiTheme="majorHAnsi"/>
+          <w:sz w:val="22"/>
+          <w:szCs w:val="22"/>
+        </w:rPr>
+        <w:t>, which are not present in the .pep.xml file.  Other s</w:t>
+      </w:r>
+      <w:r>
+        <w:rPr>
+          <w:rFonts w:asciiTheme="majorHAnsi" w:hAnsiTheme="majorHAnsi"/>
+          <w:sz w:val="22"/>
+          <w:szCs w:val="22"/>
+        </w:rPr>
+        <w:t>pectrum matching</w:t>
+      </w:r>
+      <w:r>
+        <w:rPr>
+          <w:rFonts w:asciiTheme="majorHAnsi" w:hAnsiTheme="majorHAnsi"/>
+          <w:sz w:val="22"/>
+          <w:szCs w:val="22"/>
+        </w:rPr>
         <w:t xml:space="preserve"> </w:t>
       </w:r>
-      <w:proofErr w:type="spellStart"/>
-      <w:r>
-        <w:rPr>
-          <w:rFonts w:asciiTheme="majorHAnsi" w:hAnsiTheme="majorHAnsi"/>
-          <w:sz w:val="22"/>
-          <w:szCs w:val="22"/>
-        </w:rPr>
-        <w:t>pepXML</w:t>
-      </w:r>
-      <w:proofErr w:type="spellEnd"/>
-      <w:r>
-        <w:rPr>
-          <w:rFonts w:asciiTheme="majorHAnsi" w:hAnsiTheme="majorHAnsi"/>
-          <w:sz w:val="22"/>
-          <w:szCs w:val="22"/>
-        </w:rPr>
-        <w:t>)</w:t>
-      </w:r>
-      <w:r>
-        <w:rPr>
-          <w:rFonts w:asciiTheme="majorHAnsi" w:hAnsiTheme="majorHAnsi"/>
-          <w:sz w:val="22"/>
-          <w:szCs w:val="22"/>
-        </w:rPr>
-        <w:t xml:space="preserve">. </w:t>
-      </w:r>
-      <w:r>
-        <w:rPr>
-          <w:rFonts w:asciiTheme="majorHAnsi" w:hAnsiTheme="majorHAnsi"/>
-          <w:sz w:val="22"/>
-          <w:szCs w:val="22"/>
-        </w:rPr>
-        <w:t>Here, they have simply been provided for you.</w:t>
-      </w:r>
-      <w:r>
-        <w:rPr>
-          <w:rFonts w:asciiTheme="majorHAnsi" w:hAnsiTheme="majorHAnsi"/>
-          <w:sz w:val="22"/>
-          <w:szCs w:val="22"/>
-        </w:rPr>
-        <w:t xml:space="preserve"> Note that the original DDA run</w:t>
-      </w:r>
-      <w:r>
-        <w:rPr>
-          <w:rFonts w:asciiTheme="majorHAnsi" w:hAnsiTheme="majorHAnsi"/>
-          <w:sz w:val="22"/>
-          <w:szCs w:val="22"/>
-        </w:rPr>
-        <w:t xml:space="preserve"> data file (converted to </w:t>
-      </w:r>
-      <w:proofErr w:type="spellStart"/>
-      <w:r>
-        <w:rPr>
-          <w:rFonts w:asciiTheme="majorHAnsi" w:hAnsiTheme="majorHAnsi"/>
-          <w:sz w:val="22"/>
-          <w:szCs w:val="22"/>
-        </w:rPr>
-        <w:t>mzXML</w:t>
-      </w:r>
-      <w:proofErr w:type="spellEnd"/>
-      <w:r>
-        <w:rPr>
-          <w:rFonts w:asciiTheme="majorHAnsi" w:hAnsiTheme="majorHAnsi"/>
-          <w:sz w:val="22"/>
-          <w:szCs w:val="22"/>
-        </w:rPr>
-        <w:t>)</w:t>
-      </w:r>
-      <w:r>
-        <w:rPr>
-          <w:rFonts w:asciiTheme="majorHAnsi" w:hAnsiTheme="majorHAnsi"/>
-          <w:sz w:val="22"/>
-          <w:szCs w:val="22"/>
-        </w:rPr>
-        <w:t xml:space="preserve">, interact-20130311_DDA_Pit01.mzXML, is also present in the same folder. You </w:t>
-      </w:r>
-      <w:r>
-        <w:rPr>
-          <w:rFonts w:asciiTheme="majorHAnsi" w:hAnsiTheme="majorHAnsi"/>
-          <w:sz w:val="22"/>
-          <w:szCs w:val="22"/>
-        </w:rPr>
-        <w:t>do not</w:t>
-      </w:r>
-      <w:r>
-        <w:rPr>
-          <w:rFonts w:asciiTheme="majorHAnsi" w:hAnsiTheme="majorHAnsi"/>
-          <w:sz w:val="22"/>
-          <w:szCs w:val="22"/>
-        </w:rPr>
-        <w:t xml:space="preserve"> need to </w:t>
-      </w:r>
-      <w:r>
-        <w:rPr>
-          <w:rFonts w:asciiTheme="majorHAnsi" w:hAnsiTheme="majorHAnsi"/>
-          <w:sz w:val="22"/>
-          <w:szCs w:val="22"/>
-        </w:rPr>
-        <w:t>import this file for chromatogram extraction</w:t>
-      </w:r>
-      <w:r>
-        <w:rPr>
-          <w:rFonts w:asciiTheme="majorHAnsi" w:hAnsiTheme="majorHAnsi"/>
-          <w:sz w:val="22"/>
-          <w:szCs w:val="22"/>
-        </w:rPr>
-        <w:t xml:space="preserve">, but it needs to be present in order </w:t>
-      </w:r>
-      <w:r>
-        <w:rPr>
-          <w:rFonts w:asciiTheme="majorHAnsi" w:hAnsiTheme="majorHAnsi"/>
-          <w:sz w:val="22"/>
-          <w:szCs w:val="22"/>
-        </w:rPr>
-        <w:t>for the library builder to find the MS/MS spectra for the library</w:t>
-      </w:r>
-      <w:r>
-        <w:rPr>
-          <w:rFonts w:asciiTheme="majorHAnsi" w:hAnsiTheme="majorHAnsi"/>
-          <w:sz w:val="22"/>
-          <w:szCs w:val="22"/>
-        </w:rPr>
-        <w:t xml:space="preserve">, which are not present in </w:t>
-      </w:r>
-      <w:proofErr w:type="gramStart"/>
-      <w:r>
-        <w:rPr>
-          <w:rFonts w:asciiTheme="majorHAnsi" w:hAnsiTheme="majorHAnsi"/>
-          <w:sz w:val="22"/>
-          <w:szCs w:val="22"/>
-        </w:rPr>
-        <w:t>the .</w:t>
-      </w:r>
-      <w:proofErr w:type="gramEnd"/>
-      <w:r>
-        <w:rPr>
-          <w:rFonts w:asciiTheme="majorHAnsi" w:hAnsiTheme="majorHAnsi"/>
-          <w:sz w:val="22"/>
-          <w:szCs w:val="22"/>
-        </w:rPr>
-        <w:t>pep.xml file.  Other s</w:t>
-      </w:r>
-      <w:r>
-        <w:rPr>
-          <w:rFonts w:asciiTheme="majorHAnsi" w:hAnsiTheme="majorHAnsi"/>
-          <w:sz w:val="22"/>
-          <w:szCs w:val="22"/>
-        </w:rPr>
-        <w:t>pectrum matching</w:t>
+      <w:r>
+        <w:rPr>
+          <w:rFonts w:asciiTheme="majorHAnsi" w:hAnsiTheme="majorHAnsi"/>
+          <w:sz w:val="22"/>
+          <w:szCs w:val="22"/>
+        </w:rPr>
+        <w:t>pipeline outputs</w:t>
+      </w:r>
+      <w:r>
+        <w:rPr>
+          <w:rFonts w:asciiTheme="majorHAnsi" w:hAnsiTheme="majorHAnsi"/>
+          <w:sz w:val="22"/>
+          <w:szCs w:val="22"/>
+        </w:rPr>
+        <w:t>, such as Mascot</w:t>
+      </w:r>
+      <w:r>
+        <w:rPr>
+          <w:rFonts w:asciiTheme="majorHAnsi" w:hAnsiTheme="majorHAnsi"/>
+          <w:sz w:val="22"/>
+          <w:szCs w:val="22"/>
+        </w:rPr>
+        <w:t xml:space="preserve"> DAT files</w:t>
+      </w:r>
+      <w:r>
+        <w:rPr>
+          <w:rFonts w:asciiTheme="majorHAnsi" w:hAnsiTheme="majorHAnsi"/>
+          <w:sz w:val="22"/>
+          <w:szCs w:val="22"/>
+        </w:rPr>
+        <w:t>, Proteome Discoverer</w:t>
       </w:r>
       <w:r>
         <w:rPr>
@@ -9049,50 +8719,8 @@
           <w:sz w:val="22"/>
           <w:szCs w:val="22"/>
         </w:rPr>
-        <w:t>pipeline outputs</w:t>
-      </w:r>
-      <w:r>
-        <w:rPr>
-          <w:rFonts w:asciiTheme="majorHAnsi" w:hAnsiTheme="majorHAnsi"/>
-          <w:sz w:val="22"/>
-          <w:szCs w:val="22"/>
-        </w:rPr>
-        <w:t>, such as Mascot</w:t>
-      </w:r>
-      <w:r>
-        <w:rPr>
-          <w:rFonts w:asciiTheme="majorHAnsi" w:hAnsiTheme="majorHAnsi"/>
-          <w:sz w:val="22"/>
-          <w:szCs w:val="22"/>
-        </w:rPr>
-        <w:t xml:space="preserve"> DAT files</w:t>
-      </w:r>
-      <w:r>
-        <w:rPr>
-          <w:rFonts w:asciiTheme="majorHAnsi" w:hAnsiTheme="majorHAnsi"/>
-          <w:sz w:val="22"/>
-          <w:szCs w:val="22"/>
-        </w:rPr>
-        <w:t>, Proteome Discoverer</w:t>
-      </w:r>
-      <w:r>
-        <w:rPr>
-          <w:rFonts w:asciiTheme="majorHAnsi" w:hAnsiTheme="majorHAnsi"/>
-          <w:sz w:val="22"/>
-          <w:szCs w:val="22"/>
-        </w:rPr>
-        <w:t xml:space="preserve"> </w:t>
-      </w:r>
-      <w:proofErr w:type="spellStart"/>
-      <w:r>
-        <w:rPr>
-          <w:rFonts w:asciiTheme="majorHAnsi" w:hAnsiTheme="majorHAnsi"/>
-          <w:sz w:val="22"/>
-          <w:szCs w:val="22"/>
-        </w:rPr>
         <w:t>pdResult</w:t>
       </w:r>
-      <w:proofErr w:type="spellEnd"/>
       <w:r>
         <w:rPr>
           <w:rFonts w:asciiTheme="majorHAnsi" w:hAnsiTheme="majorHAnsi"/>
@@ -10121,43 +9749,7 @@
           <w:sz w:val="22"/>
           <w:szCs w:val="22"/>
         </w:rPr>
-        <w:t xml:space="preserve"> page appears showing that the spectral library included peptides sequences with </w:t>
-      </w:r>
-      <w:proofErr w:type="gramStart"/>
-      <w:r>
-        <w:rPr>
-          <w:rFonts w:asciiTheme="majorHAnsi" w:eastAsia="Calibri" w:hAnsiTheme="majorHAnsi" w:cstheme="majorHAnsi"/>
-          <w:sz w:val="22"/>
-          <w:szCs w:val="22"/>
-        </w:rPr>
-        <w:t>M[</w:t>
-      </w:r>
-      <w:proofErr w:type="gramEnd"/>
-      <w:r>
-        <w:rPr>
-          <w:rFonts w:asciiTheme="majorHAnsi" w:eastAsia="Calibri" w:hAnsiTheme="majorHAnsi" w:cstheme="majorHAnsi"/>
-          <w:sz w:val="22"/>
-          <w:szCs w:val="22"/>
-        </w:rPr>
-        <w:t xml:space="preserve">+16], which was matched to the </w:t>
-      </w:r>
-      <w:proofErr w:type="spellStart"/>
-      <w:r>
-        <w:rPr>
-          <w:rFonts w:asciiTheme="majorHAnsi" w:eastAsia="Calibri" w:hAnsiTheme="majorHAnsi" w:cstheme="majorHAnsi"/>
-          <w:sz w:val="22"/>
-          <w:szCs w:val="22"/>
-        </w:rPr>
-        <w:t>Unimod</w:t>
-      </w:r>
-      <w:proofErr w:type="spellEnd"/>
-      <w:r>
-        <w:rPr>
-          <w:rFonts w:asciiTheme="majorHAnsi" w:eastAsia="Calibri" w:hAnsiTheme="majorHAnsi" w:cstheme="majorHAnsi"/>
-          <w:sz w:val="22"/>
-          <w:szCs w:val="22"/>
-        </w:rPr>
-        <w:t xml:space="preserve"> modification “Oxidation (M)”. If you wanted to allow for this type of modification in your targets list, you could just check the checkbox beside the modification name, which you will not do in this tutorial.</w:t>
+        <w:t xml:space="preserve"> page appears showing that the spectral library included peptides sequences with M[+16], which was matched to the Unimod modification “Oxidation (M)”. If you wanted to allow for this type of modification in your targets list, you could just check the checkbox beside the modification name, which you will not do in this tutorial.</w:t>
       </w:r>
     </w:p>
     <w:p>
@@ -10427,25 +10019,7 @@
           <w:sz w:val="22"/>
           <w:szCs w:val="22"/>
         </w:rPr>
-        <w:t>tells Skyline not to include transitions that fall in the DIA isolation window (</w:t>
-      </w:r>
-      <w:proofErr w:type="gramStart"/>
-      <w:r>
-        <w:rPr>
-          <w:rFonts w:asciiTheme="majorHAnsi" w:hAnsiTheme="majorHAnsi"/>
-          <w:sz w:val="22"/>
-          <w:szCs w:val="22"/>
-        </w:rPr>
-        <w:t>e.g.</w:t>
-      </w:r>
-      <w:proofErr w:type="gramEnd"/>
-      <w:r>
-        <w:rPr>
-          <w:rFonts w:asciiTheme="majorHAnsi" w:hAnsiTheme="majorHAnsi"/>
-          <w:sz w:val="22"/>
-          <w:szCs w:val="22"/>
-        </w:rPr>
-        <w:t xml:space="preserve"> a product ion at 513 </w:t>
+        <w:t xml:space="preserve">tells Skyline not to include transitions that fall in the DIA isolation window (e.g. a product ion at 513 </w:t>
       </w:r>
       <w:r>
         <w:rPr>
@@ -10787,19 +10361,8 @@
           <w:sz w:val="22"/>
           <w:szCs w:val="22"/>
         </w:rPr>
-        <w:t xml:space="preserve">Import </w:t>
-      </w:r>
-      <w:proofErr w:type="spellStart"/>
-      <w:r>
-        <w:rPr>
-          <w:rFonts w:ascii="Calibri" w:eastAsia="Calibri" w:hAnsi="Calibri" w:cs="Arial"/>
-          <w:b/>
-          <w:sz w:val="22"/>
-          <w:szCs w:val="22"/>
-        </w:rPr>
-        <w:t>Fasta</w:t>
-      </w:r>
-      <w:proofErr w:type="spellEnd"/>
+        <w:t>Import Fasta</w:t>
+      </w:r>
       <w:r>
         <w:rPr>
           <w:rFonts w:ascii="Calibri" w:eastAsia="Calibri" w:hAnsi="Calibri" w:cs="Arial"/>
@@ -10941,26 +10504,14 @@
         </w:rPr>
         <w:t>“</w:t>
       </w:r>
-      <w:proofErr w:type="spellStart"/>
-      <w:r>
-        <w:rPr>
-          <w:rFonts w:asciiTheme="majorHAnsi" w:hAnsiTheme="majorHAnsi"/>
-          <w:sz w:val="22"/>
-          <w:szCs w:val="22"/>
-        </w:rPr>
-        <w:t>pituitary_</w:t>
-      </w:r>
-      <w:proofErr w:type="gramStart"/>
-      <w:r>
-        <w:rPr>
-          <w:rFonts w:asciiTheme="majorHAnsi" w:hAnsiTheme="majorHAnsi"/>
-          <w:sz w:val="22"/>
-          <w:szCs w:val="22"/>
-        </w:rPr>
-        <w:t>database.fasta</w:t>
-      </w:r>
-      <w:proofErr w:type="spellEnd"/>
-      <w:proofErr w:type="gramEnd"/>
+      <w:r>
+        <w:rPr>
+          <w:rFonts w:asciiTheme="majorHAnsi" w:hAnsiTheme="majorHAnsi"/>
+          <w:sz w:val="22"/>
+          <w:szCs w:val="22"/>
+        </w:rPr>
+        <w:t>pituitary_database.fasta</w:t>
+      </w:r>
       <w:r>
         <w:rPr>
           <w:rFonts w:asciiTheme="majorHAnsi" w:hAnsiTheme="majorHAnsi"/>
@@ -11062,43 +10613,7 @@
           <w:sz w:val="22"/>
           <w:szCs w:val="22"/>
         </w:rPr>
-        <w:t xml:space="preserve">In this simple introduction with only 6 targeted proteins in the FASTA text you have just included, you will not use </w:t>
-      </w:r>
-      <w:proofErr w:type="gramStart"/>
-      <w:r>
-        <w:rPr>
-          <w:rFonts w:asciiTheme="majorHAnsi" w:hAnsiTheme="majorHAnsi"/>
-          <w:sz w:val="22"/>
-          <w:szCs w:val="22"/>
-        </w:rPr>
-        <w:t>decoys</w:t>
-      </w:r>
-      <w:proofErr w:type="gramEnd"/>
-      <w:r>
-        <w:rPr>
-          <w:rFonts w:asciiTheme="majorHAnsi" w:hAnsiTheme="majorHAnsi"/>
-          <w:sz w:val="22"/>
-          <w:szCs w:val="22"/>
-        </w:rPr>
-        <w:t xml:space="preserve"> or a dynamic peak picking model generated with the </w:t>
-      </w:r>
-      <w:proofErr w:type="spellStart"/>
-      <w:r>
-        <w:rPr>
-          <w:rFonts w:asciiTheme="majorHAnsi" w:hAnsiTheme="majorHAnsi"/>
-          <w:sz w:val="22"/>
-          <w:szCs w:val="22"/>
-        </w:rPr>
-        <w:t>mProphet</w:t>
-      </w:r>
-      <w:proofErr w:type="spellEnd"/>
-      <w:r>
-        <w:rPr>
-          <w:rFonts w:asciiTheme="majorHAnsi" w:hAnsiTheme="majorHAnsi"/>
-          <w:sz w:val="22"/>
-          <w:szCs w:val="22"/>
-        </w:rPr>
-        <w:t xml:space="preserve"> algorithm. For more details on these options, you should consult the </w:t>
+        <w:t xml:space="preserve">In this simple introduction with only 6 targeted proteins in the FASTA text you have just included, you will not use decoys or a dynamic peak picking model generated with the mProphet algorithm. For more details on these options, you should consult the </w:t>
       </w:r>
       <w:hyperlink r:id="rId39" w:history="1">
         <w:r>
@@ -11221,10 +10736,10 @@
           <w:noProof/>
         </w:rPr>
         <w:drawing>
-          <wp:inline distT="0" distB="0" distL="0" distR="0" wp14:anchorId="03521582" wp14:editId="7F0FDCE3">
-            <wp:extent cx="3962400" cy="2752725"/>
-            <wp:effectExtent l="0" t="0" r="0" b="9525"/>
-            <wp:docPr id="93" name="Picture 93"/>
+          <wp:inline distT="0" distB="0" distL="0" distR="0" wp14:anchorId="42C45BDC" wp14:editId="0204DBBF">
+            <wp:extent cx="4848225" cy="4362450"/>
+            <wp:effectExtent l="0" t="0" r="9525" b="0"/>
+            <wp:docPr id="460232841" name="Picture 1" descr="A screenshot of a computer screen&#10;&#10;Description automatically generated"/>
             <wp:cNvGraphicFramePr>
               <a:graphicFrameLocks xmlns:a="http://schemas.openxmlformats.org/drawingml/2006/main" noChangeAspect="1"/>
             </wp:cNvGraphicFramePr>
@@ -11232,7 +10747,7 @@
               <a:graphicData uri="http://schemas.openxmlformats.org/drawingml/2006/picture">
                 <pic:pic xmlns:pic="http://schemas.openxmlformats.org/drawingml/2006/picture">
                   <pic:nvPicPr>
-                    <pic:cNvPr id="1" name=""/>
+                    <pic:cNvPr id="460232841" name="Picture 1" descr="A screenshot of a computer screen&#10;&#10;Description automatically generated"/>
                     <pic:cNvPicPr/>
                   </pic:nvPicPr>
                   <pic:blipFill>
@@ -11244,7 +10759,7 @@
                   <pic:spPr>
                     <a:xfrm>
                       <a:off x="0" y="0"/>
-                      <a:ext cx="3962400" cy="2752725"/>
+                      <a:ext cx="4848225" cy="4362450"/>
                     </a:xfrm>
                     <a:prstGeom prst="rect">
                       <a:avLst/>
@@ -11578,25 +11093,7 @@
           <w:sz w:val="22"/>
           <w:szCs w:val="22"/>
         </w:rPr>
-        <w:t xml:space="preserve"> The text for each transition ends with a “rank” or “</w:t>
-      </w:r>
-      <w:proofErr w:type="spellStart"/>
-      <w:r>
-        <w:rPr>
-          <w:rFonts w:asciiTheme="majorHAnsi" w:hAnsiTheme="majorHAnsi"/>
-          <w:sz w:val="22"/>
-          <w:szCs w:val="22"/>
-        </w:rPr>
-        <w:t>irank</w:t>
-      </w:r>
-      <w:proofErr w:type="spellEnd"/>
-      <w:r>
-        <w:rPr>
-          <w:rFonts w:asciiTheme="majorHAnsi" w:hAnsiTheme="majorHAnsi"/>
-          <w:sz w:val="22"/>
-          <w:szCs w:val="22"/>
-        </w:rPr>
-        <w:t>” number indicating its intensity ranking in either the library spectrum for fragment ions or the isotope distribution for precursor isotope</w:t>
+        <w:t xml:space="preserve"> The text for each transition ends with a “rank” or “irank” number indicating its intensity ranking in either the library spectrum for fragment ions or the isotope distribution for precursor isotope</w:t>
       </w:r>
       <w:r>
         <w:rPr>
@@ -12026,25 +11523,7 @@
           <w:szCs w:val="22"/>
         </w:rPr>
         <w:lastRenderedPageBreak/>
-        <w:t xml:space="preserve">necessary for a DIA </w:t>
-      </w:r>
-      <w:proofErr w:type="gramStart"/>
-      <w:r>
-        <w:rPr>
-          <w:rFonts w:asciiTheme="majorHAnsi" w:hAnsiTheme="majorHAnsi"/>
-          <w:sz w:val="22"/>
-          <w:szCs w:val="22"/>
-        </w:rPr>
-        <w:t>workflow, and</w:t>
-      </w:r>
-      <w:proofErr w:type="gramEnd"/>
-      <w:r>
-        <w:rPr>
-          <w:rFonts w:asciiTheme="majorHAnsi" w:hAnsiTheme="majorHAnsi"/>
-          <w:sz w:val="22"/>
-          <w:szCs w:val="22"/>
-        </w:rPr>
-        <w:t xml:space="preserve"> are needed only if you choose to apply a custom peak scoring m</w:t>
+        <w:t>necessary for a DIA workflow, and are needed only if you choose to apply a custom peak scoring m</w:t>
       </w:r>
       <w:r>
         <w:rPr>
@@ -12698,25 +12177,7 @@
           <w:sz w:val="22"/>
           <w:szCs w:val="22"/>
         </w:rPr>
-        <w:t xml:space="preserve">Right-click one of the </w:t>
-      </w:r>
-      <w:proofErr w:type="gramStart"/>
-      <w:r>
-        <w:rPr>
-          <w:rFonts w:asciiTheme="majorHAnsi" w:hAnsiTheme="majorHAnsi"/>
-          <w:sz w:val="22"/>
-          <w:szCs w:val="22"/>
-        </w:rPr>
-        <w:t>chromatogram</w:t>
-      </w:r>
-      <w:proofErr w:type="gramEnd"/>
-      <w:r>
-        <w:rPr>
-          <w:rFonts w:asciiTheme="majorHAnsi" w:hAnsiTheme="majorHAnsi"/>
-          <w:sz w:val="22"/>
-          <w:szCs w:val="22"/>
-        </w:rPr>
-        <w:t xml:space="preserve"> graphs, and click </w:t>
+        <w:t xml:space="preserve">Right-click one of the chromatogram graphs, and click </w:t>
       </w:r>
       <w:r>
         <w:rPr>
@@ -12834,7 +12295,6 @@
         </w:rPr>
         <w:t xml:space="preserve">Select the first peptide </w:t>
       </w:r>
-      <w:proofErr w:type="gramStart"/>
       <w:r>
         <w:rPr>
           <w:rFonts w:asciiTheme="majorHAnsi" w:hAnsiTheme="majorHAnsi"/>
@@ -12860,16 +12320,7 @@
           <w:sz w:val="22"/>
           <w:szCs w:val="22"/>
         </w:rPr>
-        <w:t>TYR.D</w:t>
-      </w:r>
-      <w:proofErr w:type="gramEnd"/>
-      <w:r>
-        <w:rPr>
-          <w:rFonts w:asciiTheme="majorHAnsi" w:hAnsiTheme="majorHAnsi"/>
-          <w:sz w:val="22"/>
-          <w:szCs w:val="22"/>
-        </w:rPr>
-        <w:t xml:space="preserve"> [64, 74]</w:t>
+        <w:t>TYR.D [64, 74]</w:t>
       </w:r>
       <w:r>
         <w:rPr>
@@ -12998,25 +12449,7 @@
           <w:sz w:val="22"/>
           <w:szCs w:val="22"/>
         </w:rPr>
-        <w:t xml:space="preserve">This is not a great example to start with. It makes things look much worse than they really are. You, as a human observer, can easily tell that the peak integration boundaries need adjusting. This is probably </w:t>
-      </w:r>
-      <w:proofErr w:type="gramStart"/>
-      <w:r>
-        <w:rPr>
-          <w:rFonts w:asciiTheme="majorHAnsi" w:hAnsiTheme="majorHAnsi"/>
-          <w:sz w:val="22"/>
-          <w:szCs w:val="22"/>
-        </w:rPr>
-        <w:t>due to the fact that</w:t>
-      </w:r>
-      <w:proofErr w:type="gramEnd"/>
-      <w:r>
-        <w:rPr>
-          <w:rFonts w:asciiTheme="majorHAnsi" w:hAnsiTheme="majorHAnsi"/>
-          <w:sz w:val="22"/>
-          <w:szCs w:val="22"/>
-        </w:rPr>
-        <w:t xml:space="preserve"> Skyline picks its integration boundaries based on the </w:t>
+        <w:t xml:space="preserve">This is not a great example to start with. It makes things look much worse than they really are. You, as a human observer, can easily tell that the peak integration boundaries need adjusting. This is probably due to the fact that Skyline picks its integration boundaries based on the </w:t>
       </w:r>
       <w:r>
         <w:rPr>
@@ -13169,7 +12602,6 @@
         </w:rPr>
         <w:t xml:space="preserve">Right-click in the graph that appears, choose </w:t>
       </w:r>
-      <w:proofErr w:type="gramStart"/>
       <w:r>
         <w:rPr>
           <w:rFonts w:asciiTheme="majorHAnsi" w:hAnsiTheme="majorHAnsi"/>
@@ -13180,7 +12612,6 @@
         </w:rPr>
         <w:t>Transitions</w:t>
       </w:r>
-      <w:proofErr w:type="gramEnd"/>
       <w:r>
         <w:rPr>
           <w:rFonts w:asciiTheme="majorHAnsi" w:hAnsiTheme="majorHAnsi"/>
@@ -13213,25 +12644,7 @@
           <w:sz w:val="22"/>
           <w:szCs w:val="22"/>
         </w:rPr>
-        <w:t xml:space="preserve"> (</w:t>
-      </w:r>
-      <w:proofErr w:type="gramStart"/>
-      <w:r>
-        <w:rPr>
-          <w:rFonts w:asciiTheme="majorHAnsi" w:hAnsiTheme="majorHAnsi"/>
-          <w:sz w:val="22"/>
-          <w:szCs w:val="22"/>
-        </w:rPr>
-        <w:t>to</w:t>
-      </w:r>
-      <w:proofErr w:type="gramEnd"/>
-      <w:r>
-        <w:rPr>
-          <w:rFonts w:asciiTheme="majorHAnsi" w:hAnsiTheme="majorHAnsi"/>
-          <w:sz w:val="22"/>
-          <w:szCs w:val="22"/>
-        </w:rPr>
-        <w:t xml:space="preserve"> check)</w:t>
+        <w:t xml:space="preserve"> (to check)</w:t>
       </w:r>
     </w:p>
     <w:p>
@@ -13483,25 +12896,7 @@
           <w:szCs w:val="22"/>
         </w:rPr>
         <w:lastRenderedPageBreak/>
-        <w:t xml:space="preserve">You will see the mean (2.9) and standard deviation (2.1) seem to indicate that a 9.2 ppm would have been sufficient. This should be enough to convince you that any signal dropout you see in the extracted chromatograms are not a result of a </w:t>
-      </w:r>
-      <w:proofErr w:type="gramStart"/>
-      <w:r>
-        <w:rPr>
-          <w:rFonts w:asciiTheme="majorHAnsi" w:hAnsiTheme="majorHAnsi"/>
-          <w:sz w:val="22"/>
-          <w:szCs w:val="22"/>
-        </w:rPr>
-        <w:t>20 ppm</w:t>
-      </w:r>
-      <w:proofErr w:type="gramEnd"/>
-      <w:r>
-        <w:rPr>
-          <w:rFonts w:asciiTheme="majorHAnsi" w:hAnsiTheme="majorHAnsi"/>
-          <w:sz w:val="22"/>
-          <w:szCs w:val="22"/>
-        </w:rPr>
-        <w:t xml:space="preserve"> mass error tolerance being to</w:t>
+        <w:t>You will see the mean (2.9) and standard deviation (2.1) seem to indicate that a 9.2 ppm would have been sufficient. This should be enough to convince you that any signal dropout you see in the extracted chromatograms are not a result of a 20 ppm mass error tolerance being to</w:t>
       </w:r>
       <w:r>
         <w:rPr>
@@ -13922,25 +13317,7 @@
           <w:sz w:val="22"/>
           <w:szCs w:val="22"/>
         </w:rPr>
-        <w:t xml:space="preserve"> plot for precursors, you can see annotations with “</w:t>
-      </w:r>
-      <w:proofErr w:type="spellStart"/>
-      <w:r>
-        <w:rPr>
-          <w:rFonts w:asciiTheme="majorHAnsi" w:hAnsiTheme="majorHAnsi"/>
-          <w:sz w:val="22"/>
-          <w:szCs w:val="22"/>
-        </w:rPr>
-        <w:t>idotp</w:t>
-      </w:r>
-      <w:proofErr w:type="spellEnd"/>
-      <w:r>
-        <w:rPr>
-          <w:rFonts w:asciiTheme="majorHAnsi" w:hAnsiTheme="majorHAnsi"/>
-          <w:sz w:val="22"/>
-          <w:szCs w:val="22"/>
-        </w:rPr>
-        <w:t xml:space="preserve"> 0.97”. This is a measure </w:t>
+        <w:t xml:space="preserve"> plot for precursors, you can see annotations with “idotp 0.97”. This is a measure </w:t>
       </w:r>
       <w:r>
         <w:rPr>
@@ -13997,43 +13374,7 @@
           <w:sz w:val="22"/>
           <w:szCs w:val="22"/>
         </w:rPr>
-        <w:t xml:space="preserve"> plot for fragments, you can see annotations with “</w:t>
-      </w:r>
-      <w:proofErr w:type="spellStart"/>
-      <w:r>
-        <w:rPr>
-          <w:rFonts w:asciiTheme="majorHAnsi" w:hAnsiTheme="majorHAnsi"/>
-          <w:sz w:val="22"/>
-          <w:szCs w:val="22"/>
-        </w:rPr>
-        <w:t>dotp</w:t>
-      </w:r>
-      <w:proofErr w:type="spellEnd"/>
-      <w:r>
-        <w:rPr>
-          <w:rFonts w:asciiTheme="majorHAnsi" w:hAnsiTheme="majorHAnsi"/>
-          <w:sz w:val="22"/>
-          <w:szCs w:val="22"/>
-        </w:rPr>
-        <w:t xml:space="preserve"> 0.88” and “</w:t>
-      </w:r>
-      <w:proofErr w:type="spellStart"/>
-      <w:r>
-        <w:rPr>
-          <w:rFonts w:asciiTheme="majorHAnsi" w:hAnsiTheme="majorHAnsi"/>
-          <w:sz w:val="22"/>
-          <w:szCs w:val="22"/>
-        </w:rPr>
-        <w:t>dotp</w:t>
-      </w:r>
-      <w:proofErr w:type="spellEnd"/>
-      <w:r>
-        <w:rPr>
-          <w:rFonts w:asciiTheme="majorHAnsi" w:hAnsiTheme="majorHAnsi"/>
-          <w:sz w:val="22"/>
-          <w:szCs w:val="22"/>
-        </w:rPr>
-        <w:t xml:space="preserve"> 0.95</w:t>
+        <w:t xml:space="preserve"> plot for fragments, you can see annotations with “dotp 0.88” and “dotp 0.95</w:t>
       </w:r>
       <w:r>
         <w:rPr>
@@ -14156,7 +13497,6 @@
         </w:rPr>
         <w:t xml:space="preserve">Either click </w:t>
       </w:r>
-      <w:proofErr w:type="gramStart"/>
       <w:r>
         <w:rPr>
           <w:rFonts w:asciiTheme="majorHAnsi" w:hAnsiTheme="majorHAnsi"/>
@@ -14201,16 +13541,7 @@
           <w:sz w:val="22"/>
           <w:szCs w:val="22"/>
         </w:rPr>
-        <w:t>IHEAIK.T</w:t>
-      </w:r>
-      <w:proofErr w:type="gramEnd"/>
-      <w:r>
-        <w:rPr>
-          <w:rFonts w:asciiTheme="majorHAnsi" w:hAnsiTheme="majorHAnsi"/>
-          <w:sz w:val="22"/>
-          <w:szCs w:val="22"/>
-        </w:rPr>
-        <w:t xml:space="preserve"> [107, 120]</w:t>
+        <w:t>IHEAIK.T [107, 120]</w:t>
       </w:r>
       <w:r>
         <w:rPr>
@@ -14532,43 +13863,7 @@
           <w:sz w:val="22"/>
           <w:szCs w:val="22"/>
         </w:rPr>
-        <w:t xml:space="preserve"> the metrics you were introduced to on the last peptide, mass error, </w:t>
-      </w:r>
-      <w:proofErr w:type="spellStart"/>
-      <w:r>
-        <w:rPr>
-          <w:rFonts w:asciiTheme="majorHAnsi" w:hAnsiTheme="majorHAnsi"/>
-          <w:sz w:val="22"/>
-          <w:szCs w:val="22"/>
-        </w:rPr>
-        <w:t>idotp</w:t>
-      </w:r>
-      <w:proofErr w:type="spellEnd"/>
-      <w:r>
-        <w:rPr>
-          <w:rFonts w:asciiTheme="majorHAnsi" w:hAnsiTheme="majorHAnsi"/>
-          <w:sz w:val="22"/>
-          <w:szCs w:val="22"/>
-        </w:rPr>
-        <w:t xml:space="preserve">, and </w:t>
-      </w:r>
-      <w:proofErr w:type="spellStart"/>
-      <w:r>
-        <w:rPr>
-          <w:rFonts w:asciiTheme="majorHAnsi" w:hAnsiTheme="majorHAnsi"/>
-          <w:sz w:val="22"/>
-          <w:szCs w:val="22"/>
-        </w:rPr>
-        <w:t>dotp</w:t>
-      </w:r>
-      <w:proofErr w:type="spellEnd"/>
-      <w:r>
-        <w:rPr>
-          <w:rFonts w:asciiTheme="majorHAnsi" w:hAnsiTheme="majorHAnsi"/>
-          <w:sz w:val="22"/>
-          <w:szCs w:val="22"/>
-        </w:rPr>
-        <w:t>, look even better for this precursor. You may feel you would choose different integration boundaries, especially on the peak in “Pit02”</w:t>
+        <w:t xml:space="preserve"> the metrics you were introduced to on the last peptide, mass error, idotp, and dotp, look even better for this precursor. You may feel you would choose different integration boundaries, especially on the peak in “Pit02”</w:t>
       </w:r>
       <w:r>
         <w:rPr>
@@ -14938,23 +14233,13 @@
         </w:rPr>
         <w:t xml:space="preserve">Click the </w:t>
       </w:r>
-      <w:proofErr w:type="gramStart"/>
-      <w:r>
-        <w:rPr>
-          <w:rFonts w:asciiTheme="majorHAnsi" w:hAnsiTheme="majorHAnsi"/>
-          <w:sz w:val="22"/>
-          <w:szCs w:val="22"/>
-        </w:rPr>
-        <w:t>K.ELVYETVR.V</w:t>
-      </w:r>
-      <w:proofErr w:type="gramEnd"/>
-      <w:r>
-        <w:rPr>
-          <w:rFonts w:asciiTheme="majorHAnsi" w:hAnsiTheme="majorHAnsi"/>
-          <w:sz w:val="22"/>
-          <w:szCs w:val="22"/>
-        </w:rPr>
-        <w:t xml:space="preserve"> [72, 79]</w:t>
+      <w:r>
+        <w:rPr>
+          <w:rFonts w:asciiTheme="majorHAnsi" w:hAnsiTheme="majorHAnsi"/>
+          <w:sz w:val="22"/>
+          <w:szCs w:val="22"/>
+        </w:rPr>
+        <w:t>K.ELVYETVR.V [72, 79]</w:t>
       </w:r>
       <w:r>
         <w:rPr>
@@ -15178,23 +14463,13 @@
         </w:rPr>
         <w:t>+/-</w:t>
       </w:r>
-      <w:proofErr w:type="gramStart"/>
-      <w:r>
-        <w:rPr>
-          <w:rFonts w:asciiTheme="majorHAnsi" w:hAnsiTheme="majorHAnsi"/>
-          <w:sz w:val="22"/>
-          <w:szCs w:val="22"/>
-        </w:rPr>
-        <w:t>5 minute</w:t>
-      </w:r>
-      <w:proofErr w:type="gramEnd"/>
-      <w:r>
-        <w:rPr>
-          <w:rFonts w:asciiTheme="majorHAnsi" w:hAnsiTheme="majorHAnsi"/>
-          <w:sz w:val="22"/>
-          <w:szCs w:val="22"/>
-        </w:rPr>
-        <w:t xml:space="preserve"> </w:t>
+      <w:r>
+        <w:rPr>
+          <w:rFonts w:asciiTheme="majorHAnsi" w:hAnsiTheme="majorHAnsi"/>
+          <w:sz w:val="22"/>
+          <w:szCs w:val="22"/>
+        </w:rPr>
+        <w:t xml:space="preserve">5 minute </w:t>
       </w:r>
       <w:r>
         <w:rPr>
@@ -15276,25 +14551,7 @@
           <w:sz w:val="22"/>
           <w:szCs w:val="22"/>
         </w:rPr>
-        <w:t>In DIA, there can be a lot of interference, because precursor isolation windows are so wide (</w:t>
-      </w:r>
-      <w:proofErr w:type="gramStart"/>
-      <w:r>
-        <w:rPr>
-          <w:rFonts w:asciiTheme="majorHAnsi" w:hAnsiTheme="majorHAnsi"/>
-          <w:sz w:val="22"/>
-          <w:szCs w:val="22"/>
-        </w:rPr>
-        <w:t>e.g.</w:t>
-      </w:r>
-      <w:proofErr w:type="gramEnd"/>
-      <w:r>
-        <w:rPr>
-          <w:rFonts w:asciiTheme="majorHAnsi" w:hAnsiTheme="majorHAnsi"/>
-          <w:sz w:val="22"/>
-          <w:szCs w:val="22"/>
-        </w:rPr>
-        <w:t xml:space="preserve"> 10-25 m/z). However, </w:t>
+        <w:t xml:space="preserve">In DIA, there can be a lot of interference, because precursor isolation windows are so wide (e.g. 10-25 m/z). However, </w:t>
       </w:r>
       <w:r>
         <w:rPr>
@@ -15452,7 +14709,6 @@
         </w:rPr>
         <w:t xml:space="preserve">The next 5 precursors look quite good until you reach the peptide </w:t>
       </w:r>
-      <w:proofErr w:type="gramStart"/>
       <w:r>
         <w:rPr>
           <w:rFonts w:asciiTheme="majorHAnsi" w:hAnsiTheme="majorHAnsi"/>
@@ -15478,16 +14734,7 @@
           <w:sz w:val="22"/>
           <w:szCs w:val="22"/>
         </w:rPr>
-        <w:t>FR.K</w:t>
-      </w:r>
-      <w:proofErr w:type="gramEnd"/>
-      <w:r>
-        <w:rPr>
-          <w:rFonts w:asciiTheme="majorHAnsi" w:hAnsiTheme="majorHAnsi"/>
-          <w:sz w:val="22"/>
-          <w:szCs w:val="22"/>
-        </w:rPr>
-        <w:t xml:space="preserve"> [184, 192]</w:t>
+        <w:t>FR.K [184, 192]</w:t>
       </w:r>
       <w:r>
         <w:rPr>
@@ -15765,43 +15012,7 @@
           <w:szCs w:val="22"/>
         </w:rPr>
         <w:lastRenderedPageBreak/>
-        <w:t xml:space="preserve">The combination of the cyan ID lines, the </w:t>
-      </w:r>
-      <w:proofErr w:type="spellStart"/>
-      <w:r>
-        <w:rPr>
-          <w:rFonts w:asciiTheme="majorHAnsi" w:hAnsiTheme="majorHAnsi"/>
-          <w:sz w:val="22"/>
-          <w:szCs w:val="22"/>
-        </w:rPr>
-        <w:t>idotp</w:t>
-      </w:r>
-      <w:proofErr w:type="spellEnd"/>
-      <w:r>
-        <w:rPr>
-          <w:rFonts w:asciiTheme="majorHAnsi" w:hAnsiTheme="majorHAnsi"/>
-          <w:sz w:val="22"/>
-          <w:szCs w:val="22"/>
-        </w:rPr>
-        <w:t xml:space="preserve"> of 0.99, and the </w:t>
-      </w:r>
-      <w:proofErr w:type="spellStart"/>
-      <w:r>
-        <w:rPr>
-          <w:rFonts w:asciiTheme="majorHAnsi" w:hAnsiTheme="majorHAnsi"/>
-          <w:sz w:val="22"/>
-          <w:szCs w:val="22"/>
-        </w:rPr>
-        <w:t>dotp</w:t>
-      </w:r>
-      <w:proofErr w:type="spellEnd"/>
-      <w:r>
-        <w:rPr>
-          <w:rFonts w:asciiTheme="majorHAnsi" w:hAnsiTheme="majorHAnsi"/>
-          <w:sz w:val="22"/>
-          <w:szCs w:val="22"/>
-        </w:rPr>
-        <w:t xml:space="preserve"> of 096 should give you high confidence in this peak assignment.</w:t>
+        <w:t>The combination of the cyan ID lines, the idotp of 0.99, and the dotp of 096 should give you high confidence in this peak assignment.</w:t>
       </w:r>
     </w:p>
     <w:p>
@@ -15960,25 +15171,7 @@
           <w:sz w:val="22"/>
           <w:szCs w:val="22"/>
         </w:rPr>
-        <w:t xml:space="preserve">This peptide has two </w:t>
-      </w:r>
-      <w:proofErr w:type="spellStart"/>
-      <w:r>
-        <w:rPr>
-          <w:rFonts w:asciiTheme="majorHAnsi" w:hAnsiTheme="majorHAnsi"/>
-          <w:sz w:val="22"/>
-          <w:szCs w:val="22"/>
-        </w:rPr>
-        <w:t>precurors</w:t>
-      </w:r>
-      <w:proofErr w:type="spellEnd"/>
-      <w:r>
-        <w:rPr>
-          <w:rFonts w:asciiTheme="majorHAnsi" w:hAnsiTheme="majorHAnsi"/>
-          <w:sz w:val="22"/>
-          <w:szCs w:val="22"/>
-        </w:rPr>
-        <w:t xml:space="preserve">, doubly charged at </w:t>
+        <w:t xml:space="preserve">This peptide has two precurors, doubly charged at </w:t>
       </w:r>
       <w:r>
         <w:rPr>
@@ -16041,43 +15234,7 @@
           <w:sz w:val="22"/>
           <w:szCs w:val="22"/>
         </w:rPr>
-        <w:t>871.9467++ (</w:t>
-      </w:r>
-      <w:proofErr w:type="spellStart"/>
-      <w:r>
-        <w:rPr>
-          <w:rFonts w:asciiTheme="majorHAnsi" w:hAnsiTheme="majorHAnsi"/>
-          <w:sz w:val="22"/>
-          <w:szCs w:val="22"/>
-        </w:rPr>
-        <w:t>idotp</w:t>
-      </w:r>
-      <w:proofErr w:type="spellEnd"/>
-      <w:r>
-        <w:rPr>
-          <w:rFonts w:asciiTheme="majorHAnsi" w:hAnsiTheme="majorHAnsi"/>
-          <w:sz w:val="22"/>
-          <w:szCs w:val="22"/>
-        </w:rPr>
-        <w:t xml:space="preserve"> 0.94, </w:t>
-      </w:r>
-      <w:proofErr w:type="spellStart"/>
-      <w:r>
-        <w:rPr>
-          <w:rFonts w:asciiTheme="majorHAnsi" w:hAnsiTheme="majorHAnsi"/>
-          <w:sz w:val="22"/>
-          <w:szCs w:val="22"/>
-        </w:rPr>
-        <w:t>dotp</w:t>
-      </w:r>
-      <w:proofErr w:type="spellEnd"/>
-      <w:r>
-        <w:rPr>
-          <w:rFonts w:asciiTheme="majorHAnsi" w:hAnsiTheme="majorHAnsi"/>
-          <w:sz w:val="22"/>
-          <w:szCs w:val="22"/>
-        </w:rPr>
-        <w:t xml:space="preserve"> 0.82)</w:t>
+        <w:t>871.9467++ (idotp 0.94, dotp 0.82)</w:t>
       </w:r>
       <w:r>
         <w:rPr>
@@ -16246,25 +15403,7 @@
           <w:sz w:val="22"/>
           <w:szCs w:val="22"/>
         </w:rPr>
-        <w:t xml:space="preserve"> plots where the </w:t>
-      </w:r>
-      <w:proofErr w:type="spellStart"/>
-      <w:r>
-        <w:rPr>
-          <w:rFonts w:asciiTheme="majorHAnsi" w:hAnsiTheme="majorHAnsi"/>
-          <w:sz w:val="22"/>
-          <w:szCs w:val="22"/>
-        </w:rPr>
-        <w:t>precurors</w:t>
-      </w:r>
-      <w:proofErr w:type="spellEnd"/>
-      <w:r>
-        <w:rPr>
-          <w:rFonts w:asciiTheme="majorHAnsi" w:hAnsiTheme="majorHAnsi"/>
-          <w:sz w:val="22"/>
-          <w:szCs w:val="22"/>
-        </w:rPr>
-        <w:t xml:space="preserve"> (MS1) total close to 1 million, and the products (MS/MS) total 20 to 25 thousand or a </w:t>
+        <w:t xml:space="preserve"> plots where the precurors (MS1) total close to 1 million, and the products (MS/MS) total 20 to 25 thousand or a </w:t>
       </w:r>
       <w:r>
         <w:rPr>
@@ -17575,7 +16714,6 @@
         <w:t xml:space="preserve">Click the </w:t>
       </w:r>
       <w:bookmarkStart w:id="3" w:name="OLE_LINK1"/>
-      <w:proofErr w:type="gramStart"/>
       <w:r>
         <w:rPr>
           <w:rFonts w:asciiTheme="majorHAnsi" w:hAnsiTheme="majorHAnsi"/>
@@ -17585,7 +16723,6 @@
         <w:t>K.ELVYETVR.V</w:t>
       </w:r>
       <w:bookmarkEnd w:id="3"/>
-      <w:proofErr w:type="gramEnd"/>
       <w:r>
         <w:rPr>
           <w:rFonts w:asciiTheme="majorHAnsi" w:hAnsiTheme="majorHAnsi"/>
@@ -18334,7 +17471,6 @@
         <w:t xml:space="preserve">, </w:t>
       </w:r>
       <w:hyperlink r:id="rId64" w:history="1">
-        <w:proofErr w:type="spellStart"/>
         <w:r>
           <w:rPr>
             <w:rStyle w:val="Hyperlink"/>
@@ -18342,17 +17478,7 @@
             <w:sz w:val="22"/>
             <w:szCs w:val="22"/>
           </w:rPr>
-          <w:t>iRT</w:t>
-        </w:r>
-        <w:proofErr w:type="spellEnd"/>
-        <w:r>
-          <w:rPr>
-            <w:rStyle w:val="Hyperlink"/>
-            <w:rFonts w:asciiTheme="majorHAnsi" w:hAnsiTheme="majorHAnsi"/>
-            <w:sz w:val="22"/>
-            <w:szCs w:val="22"/>
-          </w:rPr>
-          <w:t xml:space="preserve"> Retention Time Prediction</w:t>
+          <w:t>iRT Retention Time Prediction</w:t>
         </w:r>
       </w:hyperlink>
       <w:r>
@@ -18568,43 +17694,7 @@
           <w:sz w:val="22"/>
           <w:szCs w:val="22"/>
         </w:rPr>
-        <w:t xml:space="preserve">build a spectral library with calibrated </w:t>
-      </w:r>
-      <w:proofErr w:type="spellStart"/>
-      <w:r>
-        <w:rPr>
-          <w:rFonts w:asciiTheme="majorHAnsi" w:hAnsiTheme="majorHAnsi"/>
-          <w:sz w:val="22"/>
-          <w:szCs w:val="22"/>
-        </w:rPr>
-        <w:t>iRT</w:t>
-      </w:r>
-      <w:proofErr w:type="spellEnd"/>
-      <w:r>
-        <w:rPr>
-          <w:rFonts w:asciiTheme="majorHAnsi" w:hAnsiTheme="majorHAnsi"/>
-          <w:sz w:val="22"/>
-          <w:szCs w:val="22"/>
-        </w:rPr>
-        <w:t xml:space="preserve"> values and use these normalized retention times and an </w:t>
-      </w:r>
-      <w:proofErr w:type="spellStart"/>
-      <w:r>
-        <w:rPr>
-          <w:rFonts w:asciiTheme="majorHAnsi" w:hAnsiTheme="majorHAnsi"/>
-          <w:sz w:val="22"/>
-          <w:szCs w:val="22"/>
-        </w:rPr>
-        <w:t>mProphet</w:t>
-      </w:r>
-      <w:proofErr w:type="spellEnd"/>
-      <w:r>
-        <w:rPr>
-          <w:rFonts w:asciiTheme="majorHAnsi" w:hAnsiTheme="majorHAnsi"/>
-          <w:sz w:val="22"/>
-          <w:szCs w:val="22"/>
-        </w:rPr>
-        <w:t xml:space="preserve"> statistical model for chromatogram peak scoring and picking. You will also use a group comparison in Skyline </w:t>
+        <w:t xml:space="preserve">build a spectral library with calibrated iRT values and use these normalized retention times and an mProphet statistical model for chromatogram peak scoring and picking. You will also use a group comparison in Skyline </w:t>
       </w:r>
       <w:r>
         <w:rPr>
@@ -19136,7 +18226,7 @@
 </file>
 
 <file path=word/endnotes.xml><?xml version="1.0" encoding="utf-8"?>
-<w:endnotes xmlns:wpc="http://schemas.microsoft.com/office/word/2010/wordprocessingCanvas" xmlns:cx="http://schemas.microsoft.com/office/drawing/2014/chartex" xmlns:cx1="http://schemas.microsoft.com/office/drawing/2015/9/8/chartex" xmlns:cx2="http://schemas.microsoft.com/office/drawing/2015/10/21/chartex" xmlns:cx3="http://schemas.microsoft.com/office/drawing/2016/5/9/chartex" xmlns:cx4="http://schemas.microsoft.com/office/drawing/2016/5/10/chartex" xmlns:cx5="http://schemas.microsoft.com/office/drawing/2016/5/11/chartex" xmlns:cx6="http://schemas.microsoft.com/office/drawing/2016/5/12/chartex" xmlns:cx7="http://schemas.microsoft.com/office/drawing/2016/5/13/chartex" xmlns:cx8="http://schemas.microsoft.com/office/drawing/2016/5/14/chartex" xmlns:mc="http://schemas.openxmlformats.org/markup-compatibility/2006" xmlns:aink="http://schemas.microsoft.com/office/drawing/2016/ink" xmlns:am3d="http://schemas.microsoft.com/office/drawing/2017/model3d" xmlns:o="urn:schemas-microsoft-com:office:office" xmlns:r="http://schemas.openxmlformats.org/officeDocument/2006/relationships" xmlns:m="http://schemas.openxmlformats.org/officeDocument/2006/math" xmlns:v="urn:schemas-microsoft-com:vml" xmlns:wp14="http://schemas.microsoft.com/office/word/2010/wordprocessingDrawing" xmlns:wp="http://schemas.openxmlformats.org/drawingml/2006/wordprocessingDrawing" xmlns:w10="urn:schemas-microsoft-com:office:word" xmlns:w="http://schemas.openxmlformats.org/wordprocessingml/2006/main" xmlns:w14="http://schemas.microsoft.com/office/word/2010/wordml" xmlns:w15="http://schemas.microsoft.com/office/word/2012/wordml" xmlns:w16cex="http://schemas.microsoft.com/office/word/2018/wordml/cex" xmlns:w16cid="http://schemas.microsoft.com/office/word/2016/wordml/cid" xmlns:w16="http://schemas.microsoft.com/office/word/2018/wordml" xmlns:w16sdtdh="http://schemas.microsoft.com/office/word/2020/wordml/sdtdatahash" xmlns:w16se="http://schemas.microsoft.com/office/word/2015/wordml/symex" xmlns:wpg="http://schemas.microsoft.com/office/word/2010/wordprocessingGroup" xmlns:wpi="http://schemas.microsoft.com/office/word/2010/wordprocessingInk" xmlns:wne="http://schemas.microsoft.com/office/word/2006/wordml" xmlns:wps="http://schemas.microsoft.com/office/word/2010/wordprocessingShape" mc:Ignorable="w14 w15 w16se w16cid w16 w16cex w16sdtdh wp14">
+<w:endnotes xmlns:wpc="http://schemas.microsoft.com/office/word/2010/wordprocessingCanvas" xmlns:cx="http://schemas.microsoft.com/office/drawing/2014/chartex" xmlns:cx1="http://schemas.microsoft.com/office/drawing/2015/9/8/chartex" xmlns:cx2="http://schemas.microsoft.com/office/drawing/2015/10/21/chartex" xmlns:cx3="http://schemas.microsoft.com/office/drawing/2016/5/9/chartex" xmlns:cx4="http://schemas.microsoft.com/office/drawing/2016/5/10/chartex" xmlns:cx5="http://schemas.microsoft.com/office/drawing/2016/5/11/chartex" xmlns:cx6="http://schemas.microsoft.com/office/drawing/2016/5/12/chartex" xmlns:cx7="http://schemas.microsoft.com/office/drawing/2016/5/13/chartex" xmlns:cx8="http://schemas.microsoft.com/office/drawing/2016/5/14/chartex" xmlns:mc="http://schemas.openxmlformats.org/markup-compatibility/2006" xmlns:aink="http://schemas.microsoft.com/office/drawing/2016/ink" xmlns:am3d="http://schemas.microsoft.com/office/drawing/2017/model3d" xmlns:o="urn:schemas-microsoft-com:office:office" xmlns:oel="http://schemas.microsoft.com/office/2019/extlst" xmlns:r="http://schemas.openxmlformats.org/officeDocument/2006/relationships" xmlns:m="http://schemas.openxmlformats.org/officeDocument/2006/math" xmlns:v="urn:schemas-microsoft-com:vml" xmlns:wp14="http://schemas.microsoft.com/office/word/2010/wordprocessingDrawing" xmlns:wp="http://schemas.openxmlformats.org/drawingml/2006/wordprocessingDrawing" xmlns:w10="urn:schemas-microsoft-com:office:word" xmlns:w="http://schemas.openxmlformats.org/wordprocessingml/2006/main" xmlns:w14="http://schemas.microsoft.com/office/word/2010/wordml" xmlns:w15="http://schemas.microsoft.com/office/word/2012/wordml" xmlns:w16cex="http://schemas.microsoft.com/office/word/2018/wordml/cex" xmlns:w16cid="http://schemas.microsoft.com/office/word/2016/wordml/cid" xmlns:w16="http://schemas.microsoft.com/office/word/2018/wordml" xmlns:w16sdtdh="http://schemas.microsoft.com/office/word/2020/wordml/sdtdatahash" xmlns:w16se="http://schemas.microsoft.com/office/word/2015/wordml/symex" xmlns:wpg="http://schemas.microsoft.com/office/word/2010/wordprocessingGroup" xmlns:wpi="http://schemas.microsoft.com/office/word/2010/wordprocessingInk" xmlns:wne="http://schemas.microsoft.com/office/word/2006/wordml" xmlns:wps="http://schemas.microsoft.com/office/word/2010/wordprocessingShape" mc:Ignorable="w14 w15 w16se w16cid w16 w16cex w16sdtdh wp14">
   <w:endnote w:type="separator" w:id="-1">
     <w:p>
       <w:r>
@@ -19155,7 +18245,7 @@
 </file>
 
 <file path=word/footer1.xml><?xml version="1.0" encoding="utf-8"?>
-<w:ftr xmlns:wpc="http://schemas.microsoft.com/office/word/2010/wordprocessingCanvas" xmlns:cx="http://schemas.microsoft.com/office/drawing/2014/chartex" xmlns:cx1="http://schemas.microsoft.com/office/drawing/2015/9/8/chartex" xmlns:cx2="http://schemas.microsoft.com/office/drawing/2015/10/21/chartex" xmlns:cx3="http://schemas.microsoft.com/office/drawing/2016/5/9/chartex" xmlns:cx4="http://schemas.microsoft.com/office/drawing/2016/5/10/chartex" xmlns:cx5="http://schemas.microsoft.com/office/drawing/2016/5/11/chartex" xmlns:cx6="http://schemas.microsoft.com/office/drawing/2016/5/12/chartex" xmlns:cx7="http://schemas.microsoft.com/office/drawing/2016/5/13/chartex" xmlns:cx8="http://schemas.microsoft.com/office/drawing/2016/5/14/chartex" xmlns:mc="http://schemas.openxmlformats.org/markup-compatibility/2006" xmlns:aink="http://schemas.microsoft.com/office/drawing/2016/ink" xmlns:am3d="http://schemas.microsoft.com/office/drawing/2017/model3d" xmlns:o="urn:schemas-microsoft-com:office:office" xmlns:r="http://schemas.openxmlformats.org/officeDocument/2006/relationships" xmlns:m="http://schemas.openxmlformats.org/officeDocument/2006/math" xmlns:v="urn:schemas-microsoft-com:vml" xmlns:wp14="http://schemas.microsoft.com/office/word/2010/wordprocessingDrawing" xmlns:wp="http://schemas.openxmlformats.org/drawingml/2006/wordprocessingDrawing" xmlns:w10="urn:schemas-microsoft-com:office:word" xmlns:w="http://schemas.openxmlformats.org/wordprocessingml/2006/main" xmlns:w14="http://schemas.microsoft.com/office/word/2010/wordml" xmlns:w15="http://schemas.microsoft.com/office/word/2012/wordml" xmlns:w16cex="http://schemas.microsoft.com/office/word/2018/wordml/cex" xmlns:w16cid="http://schemas.microsoft.com/office/word/2016/wordml/cid" xmlns:w16="http://schemas.microsoft.com/office/word/2018/wordml" xmlns:w16sdtdh="http://schemas.microsoft.com/office/word/2020/wordml/sdtdatahash" xmlns:w16se="http://schemas.microsoft.com/office/word/2015/wordml/symex" xmlns:wpg="http://schemas.microsoft.com/office/word/2010/wordprocessingGroup" xmlns:wpi="http://schemas.microsoft.com/office/word/2010/wordprocessingInk" xmlns:wne="http://schemas.microsoft.com/office/word/2006/wordml" xmlns:wps="http://schemas.microsoft.com/office/word/2010/wordprocessingShape" mc:Ignorable="w14 w15 w16se w16cid w16 w16cex w16sdtdh wp14">
+<w:ftr xmlns:wpc="http://schemas.microsoft.com/office/word/2010/wordprocessingCanvas" xmlns:cx="http://schemas.microsoft.com/office/drawing/2014/chartex" xmlns:cx1="http://schemas.microsoft.com/office/drawing/2015/9/8/chartex" xmlns:cx2="http://schemas.microsoft.com/office/drawing/2015/10/21/chartex" xmlns:cx3="http://schemas.microsoft.com/office/drawing/2016/5/9/chartex" xmlns:cx4="http://schemas.microsoft.com/office/drawing/2016/5/10/chartex" xmlns:cx5="http://schemas.microsoft.com/office/drawing/2016/5/11/chartex" xmlns:cx6="http://schemas.microsoft.com/office/drawing/2016/5/12/chartex" xmlns:cx7="http://schemas.microsoft.com/office/drawing/2016/5/13/chartex" xmlns:cx8="http://schemas.microsoft.com/office/drawing/2016/5/14/chartex" xmlns:mc="http://schemas.openxmlformats.org/markup-compatibility/2006" xmlns:aink="http://schemas.microsoft.com/office/drawing/2016/ink" xmlns:am3d="http://schemas.microsoft.com/office/drawing/2017/model3d" xmlns:o="urn:schemas-microsoft-com:office:office" xmlns:oel="http://schemas.microsoft.com/office/2019/extlst" xmlns:r="http://schemas.openxmlformats.org/officeDocument/2006/relationships" xmlns:m="http://schemas.openxmlformats.org/officeDocument/2006/math" xmlns:v="urn:schemas-microsoft-com:vml" xmlns:wp14="http://schemas.microsoft.com/office/word/2010/wordprocessingDrawing" xmlns:wp="http://schemas.openxmlformats.org/drawingml/2006/wordprocessingDrawing" xmlns:w10="urn:schemas-microsoft-com:office:word" xmlns:w="http://schemas.openxmlformats.org/wordprocessingml/2006/main" xmlns:w14="http://schemas.microsoft.com/office/word/2010/wordml" xmlns:w15="http://schemas.microsoft.com/office/word/2012/wordml" xmlns:w16cex="http://schemas.microsoft.com/office/word/2018/wordml/cex" xmlns:w16cid="http://schemas.microsoft.com/office/word/2016/wordml/cid" xmlns:w16="http://schemas.microsoft.com/office/word/2018/wordml" xmlns:w16sdtdh="http://schemas.microsoft.com/office/word/2020/wordml/sdtdatahash" xmlns:w16se="http://schemas.microsoft.com/office/word/2015/wordml/symex" xmlns:wpg="http://schemas.microsoft.com/office/word/2010/wordprocessingGroup" xmlns:wpi="http://schemas.microsoft.com/office/word/2010/wordprocessingInk" xmlns:wne="http://schemas.microsoft.com/office/word/2006/wordml" xmlns:wps="http://schemas.microsoft.com/office/word/2010/wordprocessingShape" mc:Ignorable="w14 w15 w16se w16cid w16 w16cex w16sdtdh wp14">
   <w:sdt>
     <w:sdtPr>
       <w:id w:val="1169832899"/>
@@ -19208,7 +18298,7 @@
 </file>
 
 <file path=word/footnotes.xml><?xml version="1.0" encoding="utf-8"?>
-<w:footnotes xmlns:wpc="http://schemas.microsoft.com/office/word/2010/wordprocessingCanvas" xmlns:cx="http://schemas.microsoft.com/office/drawing/2014/chartex" xmlns:cx1="http://schemas.microsoft.com/office/drawing/2015/9/8/chartex" xmlns:cx2="http://schemas.microsoft.com/office/drawing/2015/10/21/chartex" xmlns:cx3="http://schemas.microsoft.com/office/drawing/2016/5/9/chartex" xmlns:cx4="http://schemas.microsoft.com/office/drawing/2016/5/10/chartex" xmlns:cx5="http://schemas.microsoft.com/office/drawing/2016/5/11/chartex" xmlns:cx6="http://schemas.microsoft.com/office/drawing/2016/5/12/chartex" xmlns:cx7="http://schemas.microsoft.com/office/drawing/2016/5/13/chartex" xmlns:cx8="http://schemas.microsoft.com/office/drawing/2016/5/14/chartex" xmlns:mc="http://schemas.openxmlformats.org/markup-compatibility/2006" xmlns:aink="http://schemas.microsoft.com/office/drawing/2016/ink" xmlns:am3d="http://schemas.microsoft.com/office/drawing/2017/model3d" xmlns:o="urn:schemas-microsoft-com:office:office" xmlns:r="http://schemas.openxmlformats.org/officeDocument/2006/relationships" xmlns:m="http://schemas.openxmlformats.org/officeDocument/2006/math" xmlns:v="urn:schemas-microsoft-com:vml" xmlns:wp14="http://schemas.microsoft.com/office/word/2010/wordprocessingDrawing" xmlns:wp="http://schemas.openxmlformats.org/drawingml/2006/wordprocessingDrawing" xmlns:w10="urn:schemas-microsoft-com:office:word" xmlns:w="http://schemas.openxmlformats.org/wordprocessingml/2006/main" xmlns:w14="http://schemas.microsoft.com/office/word/2010/wordml" xmlns:w15="http://schemas.microsoft.com/office/word/2012/wordml" xmlns:w16cex="http://schemas.microsoft.com/office/word/2018/wordml/cex" xmlns:w16cid="http://schemas.microsoft.com/office/word/2016/wordml/cid" xmlns:w16="http://schemas.microsoft.com/office/word/2018/wordml" xmlns:w16sdtdh="http://schemas.microsoft.com/office/word/2020/wordml/sdtdatahash" xmlns:w16se="http://schemas.microsoft.com/office/word/2015/wordml/symex" xmlns:wpg="http://schemas.microsoft.com/office/word/2010/wordprocessingGroup" xmlns:wpi="http://schemas.microsoft.com/office/word/2010/wordprocessingInk" xmlns:wne="http://schemas.microsoft.com/office/word/2006/wordml" xmlns:wps="http://schemas.microsoft.com/office/word/2010/wordprocessingShape" mc:Ignorable="w14 w15 w16se w16cid w16 w16cex w16sdtdh wp14">
+<w:footnotes xmlns:wpc="http://schemas.microsoft.com/office/word/2010/wordprocessingCanvas" xmlns:cx="http://schemas.microsoft.com/office/drawing/2014/chartex" xmlns:cx1="http://schemas.microsoft.com/office/drawing/2015/9/8/chartex" xmlns:cx2="http://schemas.microsoft.com/office/drawing/2015/10/21/chartex" xmlns:cx3="http://schemas.microsoft.com/office/drawing/2016/5/9/chartex" xmlns:cx4="http://schemas.microsoft.com/office/drawing/2016/5/10/chartex" xmlns:cx5="http://schemas.microsoft.com/office/drawing/2016/5/11/chartex" xmlns:cx6="http://schemas.microsoft.com/office/drawing/2016/5/12/chartex" xmlns:cx7="http://schemas.microsoft.com/office/drawing/2016/5/13/chartex" xmlns:cx8="http://schemas.microsoft.com/office/drawing/2016/5/14/chartex" xmlns:mc="http://schemas.openxmlformats.org/markup-compatibility/2006" xmlns:aink="http://schemas.microsoft.com/office/drawing/2016/ink" xmlns:am3d="http://schemas.microsoft.com/office/drawing/2017/model3d" xmlns:o="urn:schemas-microsoft-com:office:office" xmlns:oel="http://schemas.microsoft.com/office/2019/extlst" xmlns:r="http://schemas.openxmlformats.org/officeDocument/2006/relationships" xmlns:m="http://schemas.openxmlformats.org/officeDocument/2006/math" xmlns:v="urn:schemas-microsoft-com:vml" xmlns:wp14="http://schemas.microsoft.com/office/word/2010/wordprocessingDrawing" xmlns:wp="http://schemas.openxmlformats.org/drawingml/2006/wordprocessingDrawing" xmlns:w10="urn:schemas-microsoft-com:office:word" xmlns:w="http://schemas.openxmlformats.org/wordprocessingml/2006/main" xmlns:w14="http://schemas.microsoft.com/office/word/2010/wordml" xmlns:w15="http://schemas.microsoft.com/office/word/2012/wordml" xmlns:w16cex="http://schemas.microsoft.com/office/word/2018/wordml/cex" xmlns:w16cid="http://schemas.microsoft.com/office/word/2016/wordml/cid" xmlns:w16="http://schemas.microsoft.com/office/word/2018/wordml" xmlns:w16sdtdh="http://schemas.microsoft.com/office/word/2020/wordml/sdtdatahash" xmlns:w16se="http://schemas.microsoft.com/office/word/2015/wordml/symex" xmlns:wpg="http://schemas.microsoft.com/office/word/2010/wordprocessingGroup" xmlns:wpi="http://schemas.microsoft.com/office/word/2010/wordprocessingInk" xmlns:wne="http://schemas.microsoft.com/office/word/2006/wordml" xmlns:wps="http://schemas.microsoft.com/office/word/2010/wordprocessingShape" mc:Ignorable="w14 w15 w16se w16cid w16 w16cex w16sdtdh wp14">
   <w:footnote w:type="separator" w:id="-1">
     <w:p>
       <w:r>
@@ -19227,7 +18317,7 @@
 </file>
 
 <file path=word/numbering.xml><?xml version="1.0" encoding="utf-8"?>
-<w:numbering xmlns:wpc="http://schemas.microsoft.com/office/word/2010/wordprocessingCanvas" xmlns:cx="http://schemas.microsoft.com/office/drawing/2014/chartex" xmlns:cx1="http://schemas.microsoft.com/office/drawing/2015/9/8/chartex" xmlns:cx2="http://schemas.microsoft.com/office/drawing/2015/10/21/chartex" xmlns:cx3="http://schemas.microsoft.com/office/drawing/2016/5/9/chartex" xmlns:cx4="http://schemas.microsoft.com/office/drawing/2016/5/10/chartex" xmlns:cx5="http://schemas.microsoft.com/office/drawing/2016/5/11/chartex" xmlns:cx6="http://schemas.microsoft.com/office/drawing/2016/5/12/chartex" xmlns:cx7="http://schemas.microsoft.com/office/drawing/2016/5/13/chartex" xmlns:cx8="http://schemas.microsoft.com/office/drawing/2016/5/14/chartex" xmlns:mc="http://schemas.openxmlformats.org/markup-compatibility/2006" xmlns:aink="http://schemas.microsoft.com/office/drawing/2016/ink" xmlns:am3d="http://schemas.microsoft.com/office/drawing/2017/model3d" xmlns:o="urn:schemas-microsoft-com:office:office" xmlns:r="http://schemas.openxmlformats.org/officeDocument/2006/relationships" xmlns:m="http://schemas.openxmlformats.org/officeDocument/2006/math" xmlns:v="urn:schemas-microsoft-com:vml" xmlns:wp14="http://schemas.microsoft.com/office/word/2010/wordprocessingDrawing" xmlns:wp="http://schemas.openxmlformats.org/drawingml/2006/wordprocessingDrawing" xmlns:w10="urn:schemas-microsoft-com:office:word" xmlns:w="http://schemas.openxmlformats.org/wordprocessingml/2006/main" xmlns:w14="http://schemas.microsoft.com/office/word/2010/wordml" xmlns:w15="http://schemas.microsoft.com/office/word/2012/wordml" xmlns:w16cex="http://schemas.microsoft.com/office/word/2018/wordml/cex" xmlns:w16cid="http://schemas.microsoft.com/office/word/2016/wordml/cid" xmlns:w16="http://schemas.microsoft.com/office/word/2018/wordml" xmlns:w16sdtdh="http://schemas.microsoft.com/office/word/2020/wordml/sdtdatahash" xmlns:w16se="http://schemas.microsoft.com/office/word/2015/wordml/symex" xmlns:wpg="http://schemas.microsoft.com/office/word/2010/wordprocessingGroup" xmlns:wpi="http://schemas.microsoft.com/office/word/2010/wordprocessingInk" xmlns:wne="http://schemas.microsoft.com/office/word/2006/wordml" xmlns:wps="http://schemas.microsoft.com/office/word/2010/wordprocessingShape" mc:Ignorable="w14 w15 w16se w16cid w16 w16cex w16sdtdh wp14">
+<w:numbering xmlns:wpc="http://schemas.microsoft.com/office/word/2010/wordprocessingCanvas" xmlns:cx="http://schemas.microsoft.com/office/drawing/2014/chartex" xmlns:cx1="http://schemas.microsoft.com/office/drawing/2015/9/8/chartex" xmlns:cx2="http://schemas.microsoft.com/office/drawing/2015/10/21/chartex" xmlns:cx3="http://schemas.microsoft.com/office/drawing/2016/5/9/chartex" xmlns:cx4="http://schemas.microsoft.com/office/drawing/2016/5/10/chartex" xmlns:cx5="http://schemas.microsoft.com/office/drawing/2016/5/11/chartex" xmlns:cx6="http://schemas.microsoft.com/office/drawing/2016/5/12/chartex" xmlns:cx7="http://schemas.microsoft.com/office/drawing/2016/5/13/chartex" xmlns:cx8="http://schemas.microsoft.com/office/drawing/2016/5/14/chartex" xmlns:mc="http://schemas.openxmlformats.org/markup-compatibility/2006" xmlns:aink="http://schemas.microsoft.com/office/drawing/2016/ink" xmlns:am3d="http://schemas.microsoft.com/office/drawing/2017/model3d" xmlns:o="urn:schemas-microsoft-com:office:office" xmlns:oel="http://schemas.microsoft.com/office/2019/extlst" xmlns:r="http://schemas.openxmlformats.org/officeDocument/2006/relationships" xmlns:m="http://schemas.openxmlformats.org/officeDocument/2006/math" xmlns:v="urn:schemas-microsoft-com:vml" xmlns:wp14="http://schemas.microsoft.com/office/word/2010/wordprocessingDrawing" xmlns:wp="http://schemas.openxmlformats.org/drawingml/2006/wordprocessingDrawing" xmlns:w10="urn:schemas-microsoft-com:office:word" xmlns:w="http://schemas.openxmlformats.org/wordprocessingml/2006/main" xmlns:w14="http://schemas.microsoft.com/office/word/2010/wordml" xmlns:w15="http://schemas.microsoft.com/office/word/2012/wordml" xmlns:w16cex="http://schemas.microsoft.com/office/word/2018/wordml/cex" xmlns:w16cid="http://schemas.microsoft.com/office/word/2016/wordml/cid" xmlns:w16="http://schemas.microsoft.com/office/word/2018/wordml" xmlns:w16sdtdh="http://schemas.microsoft.com/office/word/2020/wordml/sdtdatahash" xmlns:w16se="http://schemas.microsoft.com/office/word/2015/wordml/symex" xmlns:wpg="http://schemas.microsoft.com/office/word/2010/wordprocessingGroup" xmlns:wpi="http://schemas.microsoft.com/office/word/2010/wordprocessingInk" xmlns:wne="http://schemas.microsoft.com/office/word/2006/wordml" xmlns:wps="http://schemas.microsoft.com/office/word/2010/wordprocessingShape" mc:Ignorable="w14 w15 w16se w16cid w16 w16cex w16sdtdh wp14">
   <w:abstractNum w:abstractNumId="0" w15:restartNumberingAfterBreak="0">
     <w:nsid w:val="00E92463"/>
     <w:multiLevelType w:val="hybridMultilevel"/>

</xml_diff>